<commit_message>
Changed opponent to Lankin
</commit_message>
<xml_diff>
--- a/Документи PhD/6_Висновок трійка.docx
+++ b/Документи PhD/6_Висновок трійка.docx
@@ -1,10 +1,10 @@
 
 <file path=word/document.xml><?xml version="1.0" encoding="utf-8"?>
-<w:document xmlns:wpc="http://schemas.microsoft.com/office/word/2010/wordprocessingCanvas" xmlns:cx="http://schemas.microsoft.com/office/drawing/2014/chartex" xmlns:cx1="http://schemas.microsoft.com/office/drawing/2015/9/8/chartex" xmlns:cx2="http://schemas.microsoft.com/office/drawing/2015/10/21/chartex" xmlns:cx3="http://schemas.microsoft.com/office/drawing/2016/5/9/chartex" xmlns:cx4="http://schemas.microsoft.com/office/drawing/2016/5/10/chartex" xmlns:cx5="http://schemas.microsoft.com/office/drawing/2016/5/11/chartex" xmlns:mc="http://schemas.openxmlformats.org/markup-compatibility/2006" xmlns:o="urn:schemas-microsoft-com:office:office" xmlns:r="http://schemas.openxmlformats.org/officeDocument/2006/relationships" xmlns:m="http://schemas.openxmlformats.org/officeDocument/2006/math" xmlns:v="urn:schemas-microsoft-com:vml" xmlns:wp14="http://schemas.microsoft.com/office/word/2010/wordprocessingDrawing" xmlns:wp="http://schemas.openxmlformats.org/drawingml/2006/wordprocessingDrawing" xmlns:w10="urn:schemas-microsoft-com:office:word" xmlns:w="http://schemas.openxmlformats.org/wordprocessingml/2006/main" xmlns:w14="http://schemas.microsoft.com/office/word/2010/wordml" xmlns:w15="http://schemas.microsoft.com/office/word/2012/wordml" xmlns:w16se="http://schemas.microsoft.com/office/word/2015/wordml/symex" xmlns:wpg="http://schemas.microsoft.com/office/word/2010/wordprocessingGroup" xmlns:wpi="http://schemas.microsoft.com/office/word/2010/wordprocessingInk" xmlns:wne="http://schemas.microsoft.com/office/word/2006/wordml" xmlns:wps="http://schemas.microsoft.com/office/word/2010/wordprocessingShape" mc:Ignorable="w14 w15 w16se wp14">
+<w:document xmlns:ve="http://schemas.openxmlformats.org/markup-compatibility/2006" xmlns:o="urn:schemas-microsoft-com:office:office" xmlns:r="http://schemas.openxmlformats.org/officeDocument/2006/relationships" xmlns:m="http://schemas.openxmlformats.org/officeDocument/2006/math" xmlns:v="urn:schemas-microsoft-com:vml" xmlns:wp="http://schemas.openxmlformats.org/drawingml/2006/wordprocessingDrawing" xmlns:w10="urn:schemas-microsoft-com:office:word" xmlns:w="http://schemas.openxmlformats.org/wordprocessingml/2006/main" xmlns:wne="http://schemas.microsoft.com/office/word/2006/wordml">
   <w:body>
     <w:p>
       <w:pPr>
-        <w:pStyle w:val="Heading11"/>
+        <w:pStyle w:val="Heading1"/>
         <w:numPr>
           <w:ilvl w:val="0"/>
           <w:numId w:val="1"/>
@@ -47,9 +47,8 @@
           <w:szCs w:val="28"/>
           <w:lang w:val="uk-UA"/>
         </w:rPr>
-        <w:t xml:space="preserve">комісії спеціалізованої вченої ради Д26.002.04 при </w:t>
-      </w:r>
-      <w:proofErr w:type="spellStart"/>
+        <w:t>комісії спеціалізованої вченої ради Д26.002.04 при Націо</w:t>
+      </w:r>
       <w:r>
         <w:rPr>
           <w:rFonts w:ascii="Times New Roman" w:hAnsi="Times New Roman"/>
@@ -60,9 +59,8 @@
           <w:szCs w:val="28"/>
           <w:lang w:val="uk-UA"/>
         </w:rPr>
-        <w:t>Націоальному</w:t>
-      </w:r>
-      <w:proofErr w:type="spellEnd"/>
+        <w:t>н</w:t>
+      </w:r>
       <w:r>
         <w:rPr>
           <w:rFonts w:ascii="Times New Roman" w:hAnsi="Times New Roman"/>
@@ -73,9 +71,8 @@
           <w:szCs w:val="28"/>
           <w:lang w:val="uk-UA"/>
         </w:rPr>
-        <w:t xml:space="preserve"> технічному університеті України «Київський </w:t>
-      </w:r>
-      <w:proofErr w:type="spellStart"/>
+        <w:t>альному технічному університеті України «</w:t>
+      </w:r>
       <w:r>
         <w:rPr>
           <w:rFonts w:ascii="Times New Roman" w:hAnsi="Times New Roman"/>
@@ -86,48 +83,12 @@
           <w:szCs w:val="28"/>
           <w:lang w:val="uk-UA"/>
         </w:rPr>
-        <w:t>політехніний</w:t>
-      </w:r>
-      <w:proofErr w:type="spellEnd"/>
-      <w:r>
-        <w:rPr>
-          <w:rFonts w:ascii="Times New Roman" w:hAnsi="Times New Roman"/>
-          <w:i/>
-          <w:iCs/>
-          <w:color w:val="000000"/>
-          <w:sz w:val="28"/>
-          <w:szCs w:val="28"/>
-          <w:lang w:val="uk-UA"/>
-        </w:rPr>
-        <w:t xml:space="preserve"> інститут ім. Ігоря</w:t>
-      </w:r>
-      <w:r>
-        <w:rPr>
-          <w:rFonts w:ascii="Times New Roman" w:hAnsi="Times New Roman"/>
-          <w:i/>
-          <w:iCs/>
-          <w:color w:val="000000"/>
-          <w:sz w:val="28"/>
-          <w:szCs w:val="28"/>
-          <w:lang w:val="uk-UA"/>
-        </w:rPr>
-        <w:t xml:space="preserve"> </w:t>
-      </w:r>
-      <w:r>
-        <w:rPr>
-          <w:rFonts w:ascii="Times New Roman" w:hAnsi="Times New Roman"/>
-          <w:i/>
-          <w:iCs/>
-          <w:color w:val="000000"/>
-          <w:sz w:val="28"/>
-          <w:szCs w:val="28"/>
-          <w:lang w:val="uk-UA"/>
-        </w:rPr>
-        <w:t>Сікорського»,</w:t>
+        <w:t>Київський політехнічний інститут</w:t>
       </w:r>
     </w:p>
     <w:p>
       <w:pPr>
+        <w:ind w:right="4"/>
         <w:jc w:val="center"/>
         <w:rPr>
           <w:rFonts w:ascii="Times New Roman" w:hAnsi="Times New Roman"/>
@@ -149,94 +110,144 @@
           <w:szCs w:val="28"/>
           <w:lang w:val="uk-UA"/>
         </w:rPr>
-        <w:t>щодо попереднього розгляду дисертаційної роботи</w:t>
+        <w:t>ім. Ігоря</w:t>
+      </w:r>
+      <w:r>
+        <w:rPr>
+          <w:rFonts w:ascii="Times New Roman" w:hAnsi="Times New Roman"/>
+          <w:i/>
+          <w:iCs/>
+          <w:color w:val="000000"/>
+          <w:sz w:val="28"/>
+          <w:szCs w:val="28"/>
+          <w:lang w:val="uk-UA"/>
+        </w:rPr>
+        <w:t xml:space="preserve"> </w:t>
+      </w:r>
+      <w:r>
+        <w:rPr>
+          <w:rFonts w:ascii="Times New Roman" w:hAnsi="Times New Roman"/>
+          <w:i/>
+          <w:iCs/>
+          <w:color w:val="000000"/>
+          <w:sz w:val="28"/>
+          <w:szCs w:val="28"/>
+          <w:lang w:val="uk-UA"/>
+        </w:rPr>
+        <w:t>Сікорського»,</w:t>
       </w:r>
     </w:p>
     <w:p>
       <w:pPr>
-        <w:pStyle w:val="a0"/>
-        <w:spacing w:after="0"/>
-        <w:rPr>
-          <w:lang w:val="uk-UA"/>
-        </w:rPr>
-      </w:pPr>
-      <w:r>
-        <w:rPr>
-          <w:lang w:val="uk-UA"/>
-        </w:rPr>
-        <w:t>Дьякова Сергія Олександровича</w:t>
+        <w:jc w:val="center"/>
+        <w:rPr>
+          <w:rFonts w:ascii="Times New Roman" w:hAnsi="Times New Roman"/>
+          <w:i/>
+          <w:iCs/>
+          <w:color w:val="000000"/>
+          <w:sz w:val="28"/>
+          <w:szCs w:val="28"/>
+          <w:lang w:val="uk-UA"/>
+        </w:rPr>
+      </w:pPr>
+      <w:r>
+        <w:rPr>
+          <w:rFonts w:ascii="Times New Roman" w:hAnsi="Times New Roman"/>
+          <w:i/>
+          <w:iCs/>
+          <w:color w:val="000000"/>
+          <w:sz w:val="28"/>
+          <w:szCs w:val="28"/>
+          <w:lang w:val="uk-UA"/>
+        </w:rPr>
+        <w:t>щодо попереднього розгляду дисертаційної роботи</w:t>
       </w:r>
     </w:p>
     <w:p>
       <w:pPr>
-        <w:jc w:val="center"/>
-        <w:rPr>
-          <w:rFonts w:ascii="Times New Roman" w:hAnsi="Times New Roman"/>
-          <w:b/>
-          <w:bCs/>
-          <w:i/>
-          <w:iCs/>
-          <w:color w:val="000000"/>
-          <w:lang w:val="uk-UA"/>
-        </w:rPr>
-      </w:pPr>
-      <w:r>
-        <w:rPr>
-          <w:rFonts w:ascii="Times New Roman" w:hAnsi="Times New Roman"/>
-          <w:b/>
-          <w:bCs/>
-          <w:i/>
-          <w:iCs/>
-          <w:color w:val="000000"/>
-          <w:sz w:val="28"/>
-          <w:szCs w:val="28"/>
-          <w:lang w:val="uk-UA"/>
-        </w:rPr>
-        <w:t>«</w:t>
-      </w:r>
-      <w:r>
-        <w:rPr>
-          <w:rFonts w:ascii="Times New Roman" w:hAnsi="Times New Roman"/>
-          <w:b/>
-          <w:bCs/>
-          <w:i/>
-          <w:iCs/>
-          <w:color w:val="000000"/>
-          <w:sz w:val="28"/>
-          <w:szCs w:val="28"/>
-          <w:lang w:val="uk-UA"/>
-        </w:rPr>
-        <w:t>Динамічне оперативне керування гнучкою виробничою системою в умовах невизначеності</w:t>
-      </w:r>
-      <w:r>
-        <w:rPr>
-          <w:rFonts w:ascii="Times New Roman" w:hAnsi="Times New Roman"/>
-          <w:b/>
-          <w:bCs/>
-          <w:i/>
-          <w:iCs/>
-          <w:color w:val="000000"/>
-          <w:sz w:val="28"/>
-          <w:szCs w:val="28"/>
-          <w:lang w:val="uk-UA"/>
-        </w:rPr>
-        <w:t>»</w:t>
-      </w:r>
-      <w:r>
-        <w:rPr>
-          <w:rFonts w:ascii="Times New Roman" w:hAnsi="Times New Roman"/>
-          <w:i/>
-          <w:iCs/>
-          <w:color w:val="000000"/>
-          <w:sz w:val="28"/>
-          <w:szCs w:val="28"/>
-          <w:lang w:val="uk-UA"/>
-        </w:rPr>
-        <w:t>, що подана на здобуття наукового ступеня кандидата технічних наук за спеціальністю 05.13.07 — автоматизація процесів керування</w:t>
+        <w:pStyle w:val="a8"/>
+        <w:spacing w:after="0"/>
+        <w:rPr>
+          <w:lang w:val="uk-UA"/>
+        </w:rPr>
+      </w:pPr>
+      <w:r>
+        <w:rPr>
+          <w:lang w:val="uk-UA"/>
+        </w:rPr>
+        <w:t>Дьякова Сергія Олександровича</w:t>
       </w:r>
     </w:p>
     <w:p>
       <w:pPr>
+        <w:jc w:val="center"/>
+        <w:rPr>
+          <w:rFonts w:ascii="Times New Roman" w:hAnsi="Times New Roman"/>
+          <w:b/>
+          <w:bCs/>
+          <w:i/>
+          <w:iCs/>
+          <w:color w:val="000000"/>
+          <w:lang w:val="uk-UA"/>
+        </w:rPr>
+      </w:pPr>
+      <w:r>
+        <w:rPr>
+          <w:rFonts w:ascii="Times New Roman" w:hAnsi="Times New Roman"/>
+          <w:b/>
+          <w:bCs/>
+          <w:i/>
+          <w:iCs/>
+          <w:color w:val="000000"/>
+          <w:sz w:val="28"/>
+          <w:szCs w:val="28"/>
+          <w:lang w:val="uk-UA"/>
+        </w:rPr>
+        <w:t>«</w:t>
+      </w:r>
+      <w:r>
+        <w:rPr>
+          <w:rFonts w:ascii="Times New Roman" w:hAnsi="Times New Roman"/>
+          <w:b/>
+          <w:bCs/>
+          <w:i/>
+          <w:iCs/>
+          <w:color w:val="000000"/>
+          <w:sz w:val="28"/>
+          <w:szCs w:val="28"/>
+          <w:lang w:val="uk-UA"/>
+        </w:rPr>
+        <w:t>Динамічне оперативне керування гнучкою виробничою системою в умовах невизначеності</w:t>
+      </w:r>
+      <w:r>
+        <w:rPr>
+          <w:rFonts w:ascii="Times New Roman" w:hAnsi="Times New Roman"/>
+          <w:b/>
+          <w:bCs/>
+          <w:i/>
+          <w:iCs/>
+          <w:color w:val="000000"/>
+          <w:sz w:val="28"/>
+          <w:szCs w:val="28"/>
+          <w:lang w:val="uk-UA"/>
+        </w:rPr>
+        <w:t>»</w:t>
+      </w:r>
+      <w:r>
+        <w:rPr>
+          <w:rFonts w:ascii="Times New Roman" w:hAnsi="Times New Roman"/>
+          <w:i/>
+          <w:iCs/>
+          <w:color w:val="000000"/>
+          <w:sz w:val="28"/>
+          <w:szCs w:val="28"/>
+          <w:lang w:val="uk-UA"/>
+        </w:rPr>
+        <w:t>, що подана на здобуття наукового ступеня кандидата технічних наук за спеціальністю 05.13.07 — автоматизація процесів керування</w:t>
+      </w:r>
+    </w:p>
+    <w:p>
+      <w:pPr>
         <w:jc w:val="both"/>
         <w:rPr>
           <w:rFonts w:ascii="Times New Roman" w:hAnsi="Times New Roman"/>
@@ -464,7 +475,45 @@
           <w:szCs w:val="28"/>
           <w:lang w:val="uk-UA"/>
         </w:rPr>
-        <w:t>присвячена вирішенню актуальної науково-практичної проблеми – підвищення ефективності процесу функціонування гнучкої виробничої системи в умовах невизначеності.</w:t>
+        <w:t>присвячена вирішенню актуальної науково-практичної проблеми – підвищення ефективності процесу функціонування гнучкої виробничої системи</w:t>
+      </w:r>
+      <w:r>
+        <w:rPr>
+          <w:rFonts w:ascii="Times New Roman" w:hAnsi="Times New Roman"/>
+          <w:sz w:val="28"/>
+          <w:szCs w:val="28"/>
+          <w:lang w:val="uk-UA"/>
+        </w:rPr>
+        <w:t xml:space="preserve"> (</w:t>
+      </w:r>
+      <w:proofErr w:type="spellStart"/>
+      <w:r>
+        <w:rPr>
+          <w:rFonts w:ascii="Times New Roman" w:hAnsi="Times New Roman"/>
+          <w:sz w:val="28"/>
+          <w:szCs w:val="28"/>
+          <w:lang w:val="uk-UA"/>
+        </w:rPr>
+        <w:t>ГВС</w:t>
+      </w:r>
+      <w:proofErr w:type="spellEnd"/>
+      <w:r>
+        <w:rPr>
+          <w:rFonts w:ascii="Times New Roman" w:hAnsi="Times New Roman"/>
+          <w:sz w:val="28"/>
+          <w:szCs w:val="28"/>
+          <w:lang w:val="uk-UA"/>
+        </w:rPr>
+        <w:t>)</w:t>
+      </w:r>
+      <w:r>
+        <w:rPr>
+          <w:rFonts w:ascii="Times New Roman" w:hAnsi="Times New Roman"/>
+          <w:sz w:val="28"/>
+          <w:szCs w:val="28"/>
+          <w:lang w:val="uk-UA"/>
+        </w:rPr>
+        <w:t xml:space="preserve"> в умовах невизначеності.</w:t>
       </w:r>
     </w:p>
     <w:p>
@@ -485,16 +534,97 @@
           <w:szCs w:val="28"/>
           <w:lang w:val="uk-UA"/>
         </w:rPr>
-        <w:t xml:space="preserve">У роботі вирішується актуальна </w:t>
-      </w:r>
-      <w:r>
-        <w:rPr>
-          <w:rFonts w:ascii="Times New Roman" w:hAnsi="Times New Roman"/>
-          <w:sz w:val="28"/>
-          <w:szCs w:val="28"/>
-          <w:lang w:val="uk-UA"/>
-        </w:rPr>
-        <w:t xml:space="preserve">задача динамічного оперативного керування, що визначається як керування роботою виробничої системи за умов. </w:t>
+        <w:t>У роботі вирішується актуальн</w:t>
+      </w:r>
+      <w:r>
+        <w:rPr>
+          <w:rFonts w:ascii="Times New Roman" w:hAnsi="Times New Roman"/>
+          <w:sz w:val="28"/>
+          <w:szCs w:val="28"/>
+          <w:lang w:val="uk-UA"/>
+        </w:rPr>
+        <w:t>е</w:t>
+      </w:r>
+      <w:r>
+        <w:rPr>
+          <w:rFonts w:ascii="Times New Roman" w:hAnsi="Times New Roman"/>
+          <w:sz w:val="28"/>
+          <w:szCs w:val="28"/>
+          <w:lang w:val="uk-UA"/>
+        </w:rPr>
+        <w:t xml:space="preserve"> </w:t>
+      </w:r>
+      <w:r>
+        <w:rPr>
+          <w:rFonts w:ascii="Times New Roman" w:hAnsi="Times New Roman"/>
+          <w:sz w:val="28"/>
+          <w:szCs w:val="28"/>
+          <w:lang w:val="uk-UA"/>
+        </w:rPr>
+        <w:t>за</w:t>
+      </w:r>
+      <w:r>
+        <w:rPr>
+          <w:rFonts w:ascii="Times New Roman" w:hAnsi="Times New Roman"/>
+          <w:sz w:val="28"/>
+          <w:szCs w:val="28"/>
+          <w:lang w:val="uk-UA"/>
+        </w:rPr>
+        <w:t>в</w:t>
+      </w:r>
+      <w:r>
+        <w:rPr>
+          <w:rFonts w:ascii="Times New Roman" w:hAnsi="Times New Roman"/>
+          <w:sz w:val="28"/>
+          <w:szCs w:val="28"/>
+          <w:lang w:val="uk-UA"/>
+        </w:rPr>
+        <w:t>да</w:t>
+      </w:r>
+      <w:r>
+        <w:rPr>
+          <w:rFonts w:ascii="Times New Roman" w:hAnsi="Times New Roman"/>
+          <w:sz w:val="28"/>
+          <w:szCs w:val="28"/>
+          <w:lang w:val="uk-UA"/>
+        </w:rPr>
+        <w:t>ння</w:t>
+      </w:r>
+      <w:r>
+        <w:rPr>
+          <w:rFonts w:ascii="Times New Roman" w:hAnsi="Times New Roman"/>
+          <w:sz w:val="28"/>
+          <w:szCs w:val="28"/>
+          <w:lang w:val="uk-UA"/>
+        </w:rPr>
+        <w:t xml:space="preserve"> динамічного оперативного керування, що визначається як керування роботою виробничої системи за умов</w:t>
+      </w:r>
+      <w:r>
+        <w:rPr>
+          <w:rFonts w:ascii="Times New Roman" w:hAnsi="Times New Roman"/>
+          <w:sz w:val="28"/>
+          <w:szCs w:val="28"/>
+          <w:lang w:val="uk-UA"/>
+        </w:rPr>
+        <w:t xml:space="preserve"> невизначеності щодо параметрів власне об'єкта і навколишнього середовища</w:t>
+      </w:r>
+      <w:r>
+        <w:rPr>
+          <w:rFonts w:ascii="Times New Roman" w:hAnsi="Times New Roman"/>
+          <w:sz w:val="28"/>
+          <w:szCs w:val="28"/>
+          <w:lang w:val="uk-UA"/>
+        </w:rPr>
+        <w:t xml:space="preserve"> у процесі функціонування</w:t>
+      </w:r>
+      <w:r>
+        <w:rPr>
+          <w:rFonts w:ascii="Times New Roman" w:hAnsi="Times New Roman"/>
+          <w:sz w:val="28"/>
+          <w:szCs w:val="28"/>
+          <w:lang w:val="uk-UA"/>
+        </w:rPr>
+        <w:t xml:space="preserve">. </w:t>
       </w:r>
       <w:r>
         <w:rPr>
@@ -550,7 +680,27 @@
           <w:szCs w:val="28"/>
           <w:lang w:val="uk-UA"/>
         </w:rPr>
-        <w:t xml:space="preserve"> керування ГВС в умовах невизначеності із застосуванням методів штучного інтелекту</w:t>
+        <w:t xml:space="preserve"> керування </w:t>
+      </w:r>
+      <w:proofErr w:type="spellStart"/>
+      <w:r>
+        <w:rPr>
+          <w:rFonts w:ascii="Times New Roman" w:hAnsi="Times New Roman"/>
+          <w:sz w:val="28"/>
+          <w:szCs w:val="28"/>
+          <w:lang w:val="uk-UA"/>
+        </w:rPr>
+        <w:t>ГВС</w:t>
+      </w:r>
+      <w:proofErr w:type="spellEnd"/>
+      <w:r>
+        <w:rPr>
+          <w:rFonts w:ascii="Times New Roman" w:hAnsi="Times New Roman"/>
+          <w:sz w:val="28"/>
+          <w:szCs w:val="28"/>
+          <w:lang w:val="uk-UA"/>
+        </w:rPr>
+        <w:t xml:space="preserve"> в умовах невизначеності із застосуванням методів штучного інтелекту</w:t>
       </w:r>
       <w:r>
         <w:rPr>
@@ -609,7 +759,61 @@
           <w:szCs w:val="28"/>
           <w:lang w:val="uk-UA"/>
         </w:rPr>
-        <w:t>Вирішення даної задачі д</w:t>
+        <w:t>Вирішення дано</w:t>
+      </w:r>
+      <w:r>
+        <w:rPr>
+          <w:rFonts w:ascii="Times New Roman" w:hAnsi="Times New Roman"/>
+          <w:sz w:val="28"/>
+          <w:szCs w:val="28"/>
+          <w:lang w:val="uk-UA"/>
+        </w:rPr>
+        <w:t>го</w:t>
+      </w:r>
+      <w:r>
+        <w:rPr>
+          <w:rFonts w:ascii="Times New Roman" w:hAnsi="Times New Roman"/>
+          <w:sz w:val="28"/>
+          <w:szCs w:val="28"/>
+          <w:lang w:val="uk-UA"/>
+        </w:rPr>
+        <w:t xml:space="preserve"> за</w:t>
+      </w:r>
+      <w:r>
+        <w:rPr>
+          <w:rFonts w:ascii="Times New Roman" w:hAnsi="Times New Roman"/>
+          <w:sz w:val="28"/>
+          <w:szCs w:val="28"/>
+          <w:lang w:val="uk-UA"/>
+        </w:rPr>
+        <w:t>в</w:t>
+      </w:r>
+      <w:r>
+        <w:rPr>
+          <w:rFonts w:ascii="Times New Roman" w:hAnsi="Times New Roman"/>
+          <w:sz w:val="28"/>
+          <w:szCs w:val="28"/>
+          <w:lang w:val="uk-UA"/>
+        </w:rPr>
+        <w:t>да</w:t>
+      </w:r>
+      <w:r>
+        <w:rPr>
+          <w:rFonts w:ascii="Times New Roman" w:hAnsi="Times New Roman"/>
+          <w:sz w:val="28"/>
+          <w:szCs w:val="28"/>
+          <w:lang w:val="uk-UA"/>
+        </w:rPr>
+        <w:t>ння</w:t>
+      </w:r>
+      <w:r>
+        <w:rPr>
+          <w:rFonts w:ascii="Times New Roman" w:hAnsi="Times New Roman"/>
+          <w:sz w:val="28"/>
+          <w:szCs w:val="28"/>
+          <w:lang w:val="uk-UA"/>
+        </w:rPr>
+        <w:t xml:space="preserve"> д</w:t>
       </w:r>
       <w:r>
         <w:rPr>
@@ -636,7 +840,27 @@
           <w:szCs w:val="28"/>
           <w:lang w:val="uk-UA"/>
         </w:rPr>
-        <w:t xml:space="preserve"> знизити трудомісткість та підвищити якість рішень щодо вибору основних параметрів системи оперативного управління, що безпосередньо впливають на керування ГВС в реальному часі в умовах невизначеності на етапах проектування, модернізації, переналагодження й зміни конфігурації виробничої системи.</w:t>
+        <w:t xml:space="preserve"> знизити трудомісткість та підвищити якість рішень щодо вибору основних параметрів системи оперативного управління, що безпосередньо впливають на керування </w:t>
+      </w:r>
+      <w:proofErr w:type="spellStart"/>
+      <w:r>
+        <w:rPr>
+          <w:rFonts w:ascii="Times New Roman" w:hAnsi="Times New Roman"/>
+          <w:sz w:val="28"/>
+          <w:szCs w:val="28"/>
+          <w:lang w:val="uk-UA"/>
+        </w:rPr>
+        <w:t>ГВС</w:t>
+      </w:r>
+      <w:proofErr w:type="spellEnd"/>
+      <w:r>
+        <w:rPr>
+          <w:rFonts w:ascii="Times New Roman" w:hAnsi="Times New Roman"/>
+          <w:sz w:val="28"/>
+          <w:szCs w:val="28"/>
+          <w:lang w:val="uk-UA"/>
+        </w:rPr>
+        <w:t xml:space="preserve"> в реальному часі в умовах невизначеності на етапах проектування, модернізації, переналагодження й зміни конфігурації виробничої системи.</w:t>
       </w:r>
     </w:p>
     <w:p>
@@ -644,6 +868,7 @@
         <w:pStyle w:val="TextBody"/>
         <w:rPr>
           <w:color w:val="000000"/>
+          <w:szCs w:val="28"/>
         </w:rPr>
       </w:pPr>
       <w:r>
@@ -672,7 +897,7 @@
           <w:color w:val="000000"/>
           <w:szCs w:val="28"/>
         </w:rPr>
-        <w:t>розроблено класифікатор</w:t>
+        <w:t>вперше створено класифікатор</w:t>
       </w:r>
       <w:r>
         <w:rPr>
@@ -686,28 +911,65 @@
           <w:color w:val="000000"/>
           <w:szCs w:val="28"/>
         </w:rPr>
-        <w:t xml:space="preserve"> складової</w:t>
-      </w:r>
-      <w:r>
-        <w:rPr>
-          <w:color w:val="000000"/>
-          <w:szCs w:val="28"/>
-        </w:rPr>
-        <w:t xml:space="preserve"> системи оперативного управління, що безпосередньо вплива</w:t>
-      </w:r>
-      <w:r>
-        <w:rPr>
-          <w:color w:val="000000"/>
-          <w:szCs w:val="28"/>
-        </w:rPr>
-        <w:t>є</w:t>
-      </w:r>
-      <w:r>
-        <w:rPr>
-          <w:color w:val="000000"/>
-          <w:szCs w:val="28"/>
-        </w:rPr>
-        <w:t xml:space="preserve"> на керування гнучкою виробничою системою в умовах невизначеності для автоматизації процесу налаштування їх значень;</w:t>
+        <w:t xml:space="preserve"> </w:t>
+      </w:r>
+      <w:r>
+        <w:rPr>
+          <w:color w:val="000000"/>
+          <w:szCs w:val="28"/>
+        </w:rPr>
+        <w:t xml:space="preserve">системи оперативного управління, </w:t>
+      </w:r>
+      <w:r>
+        <w:rPr>
+          <w:color w:val="000000"/>
+          <w:szCs w:val="28"/>
+        </w:rPr>
+        <w:t>котрі</w:t>
+      </w:r>
+      <w:r>
+        <w:rPr>
+          <w:color w:val="000000"/>
+          <w:szCs w:val="28"/>
+        </w:rPr>
+        <w:t xml:space="preserve"> безпосередньо вплива</w:t>
+      </w:r>
+      <w:r>
+        <w:rPr>
+          <w:color w:val="000000"/>
+          <w:szCs w:val="28"/>
+        </w:rPr>
+        <w:t>ють</w:t>
+      </w:r>
+      <w:r>
+        <w:rPr>
+          <w:color w:val="000000"/>
+          <w:szCs w:val="28"/>
+        </w:rPr>
+        <w:t xml:space="preserve"> на керування </w:t>
+      </w:r>
+      <w:proofErr w:type="spellStart"/>
+      <w:r>
+        <w:rPr>
+          <w:color w:val="000000"/>
+          <w:szCs w:val="28"/>
+        </w:rPr>
+        <w:t>ГВС</w:t>
+      </w:r>
+      <w:proofErr w:type="spellEnd"/>
+      <w:r>
+        <w:rPr>
+          <w:color w:val="000000"/>
+          <w:szCs w:val="28"/>
+        </w:rPr>
+        <w:t xml:space="preserve"> в умовах невизначеності, що може бути використаний для </w:t>
+      </w:r>
+      <w:r>
+        <w:rPr>
+          <w:color w:val="000000"/>
+          <w:szCs w:val="28"/>
+        </w:rPr>
+        <w:t>автоматизації процесу налаштування їх значень;</w:t>
       </w:r>
     </w:p>
     <w:p>
@@ -728,23 +990,65 @@
           <w:color w:val="000000"/>
           <w:szCs w:val="28"/>
         </w:rPr>
-        <w:t xml:space="preserve">розроблено підхід до автоматизації процесу налаштування параметрів системи оперативного управління гнучкою виробничою системою на основі концептуальної моделі та </w:t>
-      </w:r>
-      <w:proofErr w:type="spellStart"/>
-      <w:r>
-        <w:rPr>
-          <w:color w:val="000000"/>
-          <w:szCs w:val="28"/>
-        </w:rPr>
-        <w:t>мультиагентного</w:t>
-      </w:r>
-      <w:proofErr w:type="spellEnd"/>
-      <w:r>
-        <w:rPr>
-          <w:color w:val="000000"/>
-          <w:szCs w:val="28"/>
-        </w:rPr>
-        <w:t xml:space="preserve"> підходу;</w:t>
+        <w:t xml:space="preserve">вперше </w:t>
+      </w:r>
+      <w:r>
+        <w:rPr>
+          <w:color w:val="000000"/>
+          <w:szCs w:val="28"/>
+        </w:rPr>
+        <w:t>розроблено</w:t>
+      </w:r>
+      <w:r>
+        <w:rPr>
+          <w:color w:val="000000"/>
+          <w:szCs w:val="28"/>
+        </w:rPr>
+        <w:t xml:space="preserve"> </w:t>
+      </w:r>
+      <w:proofErr w:type="spellStart"/>
+      <w:r>
+        <w:rPr>
+          <w:color w:val="000000"/>
+          <w:szCs w:val="28"/>
+        </w:rPr>
+        <w:t>мультиагентний</w:t>
+      </w:r>
+      <w:proofErr w:type="spellEnd"/>
+      <w:r>
+        <w:rPr>
+          <w:color w:val="000000"/>
+          <w:szCs w:val="28"/>
+        </w:rPr>
+        <w:t xml:space="preserve"> підхід до автоматизації процесу </w:t>
+      </w:r>
+      <w:r>
+        <w:rPr>
+          <w:color w:val="000000"/>
+          <w:szCs w:val="28"/>
+        </w:rPr>
+        <w:t>вибору значень</w:t>
+      </w:r>
+      <w:r>
+        <w:rPr>
+          <w:color w:val="000000"/>
+          <w:szCs w:val="28"/>
+        </w:rPr>
+        <w:t xml:space="preserve"> параметрів системи оперативного управління гнучкою виробничою системою на основі </w:t>
+      </w:r>
+      <w:r>
+        <w:rPr>
+          <w:color w:val="000000"/>
+          <w:szCs w:val="28"/>
+        </w:rPr>
+        <w:t xml:space="preserve">синтезованої </w:t>
+      </w:r>
+      <w:r>
+        <w:rPr>
+          <w:color w:val="000000"/>
+          <w:szCs w:val="28"/>
+        </w:rPr>
+        <w:t>концептуальної моделі;</w:t>
       </w:r>
     </w:p>
     <w:p>
@@ -765,7 +1069,160 @@
           <w:color w:val="000000"/>
           <w:szCs w:val="28"/>
         </w:rPr>
-        <w:t>запропоновано використання системи нечіткого виведення у процесі обрання задачі на обслуговування транспортними модулями гнучкої виробничої системи.</w:t>
+        <w:t xml:space="preserve">вдосконалено </w:t>
+      </w:r>
+      <w:proofErr w:type="spellStart"/>
+      <w:r>
+        <w:rPr>
+          <w:color w:val="000000"/>
+          <w:szCs w:val="28"/>
+        </w:rPr>
+        <w:t>мультиагентний</w:t>
+      </w:r>
+      <w:proofErr w:type="spellEnd"/>
+      <w:r>
+        <w:rPr>
+          <w:color w:val="000000"/>
+          <w:szCs w:val="28"/>
+        </w:rPr>
+        <w:t xml:space="preserve"> </w:t>
+      </w:r>
+      <w:r>
+        <w:rPr>
+          <w:color w:val="000000"/>
+          <w:szCs w:val="28"/>
+        </w:rPr>
+        <w:t xml:space="preserve">метод оперативної диспетчеризації </w:t>
+      </w:r>
+      <w:proofErr w:type="spellStart"/>
+      <w:r>
+        <w:rPr>
+          <w:color w:val="000000"/>
+          <w:szCs w:val="28"/>
+        </w:rPr>
+        <w:t>ГВС</w:t>
+      </w:r>
+      <w:proofErr w:type="spellEnd"/>
+      <w:r>
+        <w:rPr>
+          <w:color w:val="000000"/>
+          <w:szCs w:val="28"/>
+        </w:rPr>
+        <w:t xml:space="preserve"> шляхом</w:t>
+      </w:r>
+      <w:r>
+        <w:rPr>
+          <w:color w:val="000000"/>
+          <w:szCs w:val="28"/>
+        </w:rPr>
+        <w:t xml:space="preserve"> використання</w:t>
+      </w:r>
+      <w:r>
+        <w:rPr>
+          <w:color w:val="000000"/>
+          <w:szCs w:val="28"/>
+        </w:rPr>
+        <w:t xml:space="preserve"> </w:t>
+      </w:r>
+      <w:r>
+        <w:rPr>
+          <w:color w:val="000000"/>
+          <w:szCs w:val="28"/>
+        </w:rPr>
+        <w:t>системи нечіткого виведення</w:t>
+      </w:r>
+      <w:r>
+        <w:rPr>
+          <w:color w:val="000000"/>
+          <w:szCs w:val="28"/>
+        </w:rPr>
+        <w:t xml:space="preserve"> на основі бази правил</w:t>
+      </w:r>
+      <w:r>
+        <w:rPr>
+          <w:color w:val="000000"/>
+          <w:szCs w:val="28"/>
+        </w:rPr>
+        <w:t xml:space="preserve"> замість </w:t>
+      </w:r>
+      <w:proofErr w:type="spellStart"/>
+      <w:r>
+        <w:rPr>
+          <w:color w:val="000000"/>
+          <w:szCs w:val="28"/>
+        </w:rPr>
+        <w:t>міжагентних</w:t>
+      </w:r>
+      <w:proofErr w:type="spellEnd"/>
+      <w:r>
+        <w:rPr>
+          <w:color w:val="000000"/>
+          <w:szCs w:val="28"/>
+        </w:rPr>
+        <w:t xml:space="preserve"> переговорів</w:t>
+      </w:r>
+      <w:r>
+        <w:rPr>
+          <w:color w:val="000000"/>
+          <w:szCs w:val="28"/>
+        </w:rPr>
+        <w:t xml:space="preserve"> для</w:t>
+      </w:r>
+      <w:r>
+        <w:rPr>
+          <w:color w:val="000000"/>
+          <w:szCs w:val="28"/>
+        </w:rPr>
+        <w:t xml:space="preserve"> пришвидшення</w:t>
+      </w:r>
+      <w:r>
+        <w:rPr>
+          <w:color w:val="000000"/>
+          <w:szCs w:val="28"/>
+        </w:rPr>
+        <w:t xml:space="preserve"> визначення пріоритету </w:t>
+      </w:r>
+      <w:r>
+        <w:rPr>
+          <w:color w:val="000000"/>
+          <w:szCs w:val="28"/>
+        </w:rPr>
+        <w:t xml:space="preserve">обрання </w:t>
+      </w:r>
+      <w:r>
+        <w:rPr>
+          <w:color w:val="000000"/>
+          <w:szCs w:val="28"/>
+        </w:rPr>
+        <w:t>транспортними моду</w:t>
+      </w:r>
+      <w:r>
+        <w:rPr>
+          <w:color w:val="000000"/>
+          <w:szCs w:val="28"/>
+        </w:rPr>
+        <w:t xml:space="preserve">лями </w:t>
+      </w:r>
+      <w:r>
+        <w:rPr>
+          <w:color w:val="000000"/>
+          <w:szCs w:val="28"/>
+        </w:rPr>
+        <w:t>завдання</w:t>
+      </w:r>
+      <w:r>
+        <w:rPr>
+          <w:color w:val="000000"/>
+          <w:szCs w:val="28"/>
+        </w:rPr>
+        <w:t xml:space="preserve"> на обслуговування</w:t>
+      </w:r>
+      <w:r>
+        <w:rPr>
+          <w:color w:val="000000"/>
+          <w:szCs w:val="28"/>
+        </w:rPr>
+        <w:t>;</w:t>
       </w:r>
     </w:p>
     <w:p>
@@ -782,6 +1239,7 @@
           <w:color w:val="000000"/>
           <w:szCs w:val="28"/>
         </w:rPr>
+        <w:lastRenderedPageBreak/>
         <w:t>4. Практична цінність результатів роботи полягає у наступному:</w:t>
       </w:r>
     </w:p>
@@ -803,15 +1261,107 @@
           <w:color w:val="000000"/>
           <w:szCs w:val="28"/>
         </w:rPr>
-        <w:t xml:space="preserve">Робота спрямована на зменшення трудомісткості та підвищення якості рішень, що приймаються при виборі основних параметрів системи </w:t>
-      </w:r>
-      <w:r>
-        <w:rPr>
-          <w:color w:val="000000"/>
-          <w:szCs w:val="28"/>
-        </w:rPr>
-        <w:lastRenderedPageBreak/>
-        <w:t>оперативного управління, що безпосередньо впливають на керування в реальному часі в умовах невизначеності.</w:t>
+        <w:t>синтезовано концептуальну модель та створено класифікатор основних</w:t>
+      </w:r>
+      <w:r>
+        <w:rPr>
+          <w:color w:val="000000"/>
+          <w:szCs w:val="28"/>
+        </w:rPr>
+        <w:t xml:space="preserve"> параметр</w:t>
+      </w:r>
+      <w:r>
+        <w:rPr>
+          <w:color w:val="000000"/>
+          <w:szCs w:val="28"/>
+        </w:rPr>
+        <w:t>ів динамічного</w:t>
+      </w:r>
+      <w:r>
+        <w:rPr>
+          <w:color w:val="000000"/>
+          <w:szCs w:val="28"/>
+        </w:rPr>
+        <w:t xml:space="preserve"> оперативного </w:t>
+      </w:r>
+      <w:r>
+        <w:rPr>
+          <w:color w:val="000000"/>
+          <w:szCs w:val="28"/>
+        </w:rPr>
+        <w:t xml:space="preserve">керування </w:t>
+      </w:r>
+      <w:proofErr w:type="spellStart"/>
+      <w:r>
+        <w:rPr>
+          <w:color w:val="000000"/>
+          <w:szCs w:val="28"/>
+        </w:rPr>
+        <w:t>ГВС</w:t>
+      </w:r>
+      <w:proofErr w:type="spellEnd"/>
+      <w:r>
+        <w:rPr>
+          <w:color w:val="000000"/>
+          <w:szCs w:val="28"/>
+        </w:rPr>
+        <w:t xml:space="preserve">, </w:t>
+      </w:r>
+      <w:r>
+        <w:rPr>
+          <w:color w:val="000000"/>
+          <w:szCs w:val="28"/>
+        </w:rPr>
+        <w:t>що</w:t>
+      </w:r>
+      <w:r>
+        <w:rPr>
+          <w:color w:val="000000"/>
+          <w:szCs w:val="28"/>
+        </w:rPr>
+        <w:t xml:space="preserve"> </w:t>
+      </w:r>
+      <w:r>
+        <w:rPr>
+          <w:color w:val="000000"/>
+          <w:szCs w:val="28"/>
+        </w:rPr>
+        <w:t xml:space="preserve">застосовуватися як </w:t>
+      </w:r>
+      <w:r>
+        <w:rPr>
+          <w:color w:val="000000"/>
+          <w:szCs w:val="28"/>
+        </w:rPr>
+        <w:t xml:space="preserve">інформаційне забезпечення вирішення завдання </w:t>
+      </w:r>
+      <w:r>
+        <w:rPr>
+          <w:color w:val="000000"/>
+          <w:szCs w:val="28"/>
+        </w:rPr>
+        <w:t>автоматизації процесу</w:t>
+      </w:r>
+      <w:r>
+        <w:rPr>
+          <w:color w:val="000000"/>
+          <w:szCs w:val="28"/>
+        </w:rPr>
+        <w:t xml:space="preserve"> знаходження значень</w:t>
+      </w:r>
+      <w:r>
+        <w:rPr>
+          <w:color w:val="000000"/>
+          <w:szCs w:val="28"/>
+        </w:rPr>
+        <w:t xml:space="preserve"> даних параметрів</w:t>
+      </w:r>
+      <w:r>
+        <w:rPr>
+          <w:color w:val="000000"/>
+          <w:szCs w:val="28"/>
+        </w:rPr>
+        <w:t>;</w:t>
       </w:r>
     </w:p>
     <w:p>
@@ -832,7 +1382,81 @@
           <w:color w:val="000000"/>
           <w:szCs w:val="28"/>
         </w:rPr>
-        <w:t>У роботі визначено основні параметри оперативного управління, що мають безпосередній вплив на здійснення керування виробничою системою в умовах невизначеності та розроблено їх класифікатор.</w:t>
+        <w:t>розроблено</w:t>
+      </w:r>
+      <w:r>
+        <w:rPr>
+          <w:color w:val="000000"/>
+          <w:szCs w:val="28"/>
+        </w:rPr>
+        <w:t xml:space="preserve"> </w:t>
+      </w:r>
+      <w:proofErr w:type="spellStart"/>
+      <w:r>
+        <w:rPr>
+          <w:color w:val="000000"/>
+          <w:szCs w:val="28"/>
+        </w:rPr>
+        <w:t>мультиагентний</w:t>
+      </w:r>
+      <w:proofErr w:type="spellEnd"/>
+      <w:r>
+        <w:rPr>
+          <w:color w:val="000000"/>
+          <w:szCs w:val="28"/>
+        </w:rPr>
+        <w:t xml:space="preserve"> підхід до автоматизації процесу </w:t>
+      </w:r>
+      <w:r>
+        <w:rPr>
+          <w:color w:val="000000"/>
+          <w:szCs w:val="28"/>
+        </w:rPr>
+        <w:t xml:space="preserve">вибору значень </w:t>
+      </w:r>
+      <w:r>
+        <w:rPr>
+          <w:color w:val="000000"/>
+          <w:szCs w:val="28"/>
+        </w:rPr>
+        <w:t>параметрів</w:t>
+      </w:r>
+      <w:r>
+        <w:rPr>
+          <w:color w:val="000000"/>
+          <w:szCs w:val="28"/>
+        </w:rPr>
+        <w:t xml:space="preserve"> динамічного</w:t>
+      </w:r>
+      <w:r>
+        <w:rPr>
+          <w:color w:val="000000"/>
+          <w:szCs w:val="28"/>
+        </w:rPr>
+        <w:t xml:space="preserve"> оперативного</w:t>
+      </w:r>
+      <w:r>
+        <w:rPr>
+          <w:color w:val="000000"/>
+          <w:szCs w:val="28"/>
+        </w:rPr>
+        <w:t xml:space="preserve"> керування, що може бути використаний як методичне забезпечення для розробки програмних продуктів автоматизованих систем керування </w:t>
+      </w:r>
+      <w:proofErr w:type="spellStart"/>
+      <w:r>
+        <w:rPr>
+          <w:color w:val="000000"/>
+          <w:szCs w:val="28"/>
+        </w:rPr>
+        <w:t>ГВС</w:t>
+      </w:r>
+      <w:proofErr w:type="spellEnd"/>
+      <w:r>
+        <w:rPr>
+          <w:color w:val="000000"/>
+          <w:szCs w:val="28"/>
+        </w:rPr>
+        <w:t>.</w:t>
       </w:r>
     </w:p>
     <w:p>
@@ -853,22 +1477,36 @@
           <w:color w:val="000000"/>
           <w:szCs w:val="28"/>
         </w:rPr>
-        <w:t>У</w:t>
-      </w:r>
-      <w:r>
-        <w:rPr>
-          <w:color w:val="000000"/>
-          <w:szCs w:val="28"/>
-        </w:rPr>
-        <w:t xml:space="preserve"> роботі розроблено підхід до автоматизації процесу налаштування параметрів оперативного управління на основі концептуальної моделі складової системи оперативного управління гнучкою виробничою системою із використанням </w:t>
-      </w:r>
-      <w:proofErr w:type="spellStart"/>
-      <w:r>
-        <w:rPr>
-          <w:color w:val="000000"/>
-          <w:szCs w:val="28"/>
-        </w:rPr>
-        <w:t>мультиагентного</w:t>
+        <w:t xml:space="preserve">створено алгоритмічне та програмне забезпечення системи підтримки прийняття рішень для автоматизації процесу вибору значень параметрів </w:t>
+      </w:r>
+      <w:r>
+        <w:rPr>
+          <w:color w:val="000000"/>
+          <w:szCs w:val="28"/>
+        </w:rPr>
+        <w:t xml:space="preserve">динамічного </w:t>
+      </w:r>
+      <w:r>
+        <w:rPr>
+          <w:color w:val="000000"/>
+          <w:szCs w:val="28"/>
+        </w:rPr>
+        <w:t xml:space="preserve">оперативного </w:t>
+      </w:r>
+      <w:r>
+        <w:rPr>
+          <w:color w:val="000000"/>
+          <w:szCs w:val="28"/>
+        </w:rPr>
+        <w:t xml:space="preserve">керування </w:t>
+      </w:r>
+      <w:proofErr w:type="spellStart"/>
+      <w:r>
+        <w:rPr>
+          <w:color w:val="000000"/>
+          <w:szCs w:val="28"/>
+        </w:rPr>
+        <w:t>ГВС</w:t>
       </w:r>
       <w:proofErr w:type="spellEnd"/>
       <w:r>
@@ -882,236 +1520,215 @@
     <w:p>
       <w:pPr>
         <w:pStyle w:val="TextBody"/>
-        <w:numPr>
-          <w:ilvl w:val="0"/>
-          <w:numId w:val="4"/>
-        </w:numPr>
-        <w:ind w:firstLine="439"/>
-        <w:rPr>
-          <w:color w:val="000000"/>
-          <w:szCs w:val="28"/>
-        </w:rPr>
-      </w:pPr>
-      <w:r>
-        <w:rPr>
-          <w:color w:val="000000"/>
-          <w:szCs w:val="28"/>
-        </w:rPr>
-        <w:t>На основі розробленого підходу було створено алгоритмічне та програмне забезпечення системи підтримки прийняття рішень для автоматизації процесу вибору значень параметрів оперативного управління гнучкою виробничою системою.</w:t>
+        <w:rPr>
+          <w:rStyle w:val="hps"/>
+          <w:color w:val="000000"/>
+          <w:szCs w:val="28"/>
+          <w:lang w:eastAsia="uk-UA"/>
+        </w:rPr>
+      </w:pPr>
+      <w:r>
+        <w:rPr>
+          <w:color w:val="000000"/>
+          <w:szCs w:val="28"/>
+        </w:rPr>
+        <w:t xml:space="preserve">5. Основний зміст роботи достатньо повно викладено у </w:t>
+      </w:r>
+      <w:r>
+        <w:rPr>
+          <w:rStyle w:val="hps"/>
+          <w:color w:val="000000"/>
+          <w:szCs w:val="28"/>
+        </w:rPr>
+        <w:t>1</w:t>
+      </w:r>
+      <w:r>
+        <w:rPr>
+          <w:rStyle w:val="hps"/>
+          <w:color w:val="000000"/>
+          <w:szCs w:val="28"/>
+        </w:rPr>
+        <w:t xml:space="preserve">0 </w:t>
+      </w:r>
+      <w:r>
+        <w:rPr>
+          <w:rStyle w:val="hps"/>
+          <w:color w:val="000000"/>
+          <w:szCs w:val="28"/>
+        </w:rPr>
+        <w:t>наукових</w:t>
+      </w:r>
+      <w:r>
+        <w:rPr>
+          <w:color w:val="000000"/>
+          <w:szCs w:val="28"/>
+        </w:rPr>
+        <w:t xml:space="preserve"> працях</w:t>
+      </w:r>
+      <w:r>
+        <w:rPr>
+          <w:rStyle w:val="hps"/>
+          <w:color w:val="000000"/>
+          <w:szCs w:val="28"/>
+        </w:rPr>
+        <w:t>,</w:t>
+      </w:r>
+      <w:r>
+        <w:rPr>
+          <w:rStyle w:val="hps"/>
+          <w:color w:val="000000"/>
+          <w:szCs w:val="28"/>
+        </w:rPr>
+        <w:t xml:space="preserve"> </w:t>
+      </w:r>
+      <w:r>
+        <w:rPr>
+          <w:rStyle w:val="hps"/>
+          <w:color w:val="000000"/>
+          <w:szCs w:val="28"/>
+        </w:rPr>
+        <w:t>6 ста</w:t>
+      </w:r>
+      <w:r>
+        <w:rPr>
+          <w:rStyle w:val="hps"/>
+          <w:color w:val="000000"/>
+          <w:szCs w:val="28"/>
+        </w:rPr>
+        <w:t>тей</w:t>
+      </w:r>
+      <w:r>
+        <w:rPr>
+          <w:rStyle w:val="hps"/>
+          <w:color w:val="000000"/>
+          <w:szCs w:val="28"/>
+        </w:rPr>
+        <w:t xml:space="preserve"> </w:t>
+      </w:r>
+      <w:r>
+        <w:rPr>
+          <w:rStyle w:val="hps"/>
+          <w:color w:val="000000"/>
+          <w:szCs w:val="28"/>
+        </w:rPr>
+        <w:t>у наукових фахових виданнях (</w:t>
+      </w:r>
+      <w:r>
+        <w:rPr>
+          <w:szCs w:val="28"/>
+        </w:rPr>
+        <w:t xml:space="preserve">усі з них у виданнях України, які включені до міжнародних </w:t>
+      </w:r>
+      <w:proofErr w:type="spellStart"/>
+      <w:r>
+        <w:rPr>
+          <w:szCs w:val="28"/>
+        </w:rPr>
+        <w:t>наукометричних</w:t>
+      </w:r>
+      <w:proofErr w:type="spellEnd"/>
+      <w:r>
+        <w:rPr>
+          <w:szCs w:val="28"/>
+        </w:rPr>
+        <w:t xml:space="preserve"> баз</w:t>
+      </w:r>
+      <w:r>
+        <w:rPr>
+          <w:rStyle w:val="hps"/>
+          <w:color w:val="000000"/>
+          <w:szCs w:val="28"/>
+          <w:lang w:eastAsia="uk-UA"/>
+        </w:rPr>
+        <w:t>) і</w:t>
+      </w:r>
+      <w:r>
+        <w:rPr>
+          <w:rStyle w:val="hps"/>
+          <w:color w:val="000000"/>
+          <w:szCs w:val="28"/>
+          <w:lang w:eastAsia="uk-UA"/>
+        </w:rPr>
+        <w:t xml:space="preserve"> </w:t>
+      </w:r>
+      <w:r>
+        <w:rPr>
+          <w:rStyle w:val="hps"/>
+          <w:color w:val="000000"/>
+          <w:szCs w:val="28"/>
+        </w:rPr>
+        <w:t>4 матеріали</w:t>
+      </w:r>
+      <w:r>
+        <w:rPr>
+          <w:rStyle w:val="hps"/>
+          <w:color w:val="000000"/>
+          <w:szCs w:val="28"/>
+        </w:rPr>
+        <w:t xml:space="preserve"> </w:t>
+      </w:r>
+      <w:r>
+        <w:rPr>
+          <w:color w:val="000000"/>
+          <w:szCs w:val="28"/>
+        </w:rPr>
+        <w:t xml:space="preserve">науково-технічних </w:t>
+      </w:r>
+      <w:r>
+        <w:rPr>
+          <w:rStyle w:val="hps"/>
+          <w:color w:val="000000"/>
+          <w:szCs w:val="28"/>
+        </w:rPr>
+        <w:t>конференцій</w:t>
+      </w:r>
+      <w:r>
+        <w:rPr>
+          <w:rStyle w:val="hps"/>
+          <w:color w:val="000000"/>
+          <w:szCs w:val="28"/>
+          <w:lang w:eastAsia="uk-UA"/>
+        </w:rPr>
+        <w:t>.</w:t>
       </w:r>
     </w:p>
     <w:p>
       <w:pPr>
         <w:pStyle w:val="TextBody"/>
+      </w:pPr>
+      <w:r>
         <w:rPr>
           <w:rStyle w:val="hps"/>
           <w:color w:val="000000"/>
           <w:szCs w:val="28"/>
           <w:lang w:eastAsia="uk-UA"/>
         </w:rPr>
-      </w:pPr>
-      <w:r>
-        <w:rPr>
-          <w:color w:val="000000"/>
-          <w:szCs w:val="28"/>
-        </w:rPr>
-        <w:t xml:space="preserve">5. Основний зміст роботи достатньо повно викладено у </w:t>
-      </w:r>
+        <w:t xml:space="preserve">Бібліографічні дані опублікованих праць, що входять до міжнародних </w:t>
+      </w:r>
+      <w:proofErr w:type="spellStart"/>
       <w:r>
         <w:rPr>
           <w:rStyle w:val="hps"/>
           <w:color w:val="000000"/>
           <w:szCs w:val="28"/>
-        </w:rPr>
-        <w:t>1</w:t>
-      </w:r>
+          <w:lang w:eastAsia="uk-UA"/>
+        </w:rPr>
+        <w:t>наукометричних</w:t>
+      </w:r>
+      <w:proofErr w:type="spellEnd"/>
       <w:r>
         <w:rPr>
           <w:rStyle w:val="hps"/>
           <w:color w:val="000000"/>
           <w:szCs w:val="28"/>
-        </w:rPr>
-        <w:t xml:space="preserve">0 </w:t>
-      </w:r>
-      <w:r>
-        <w:rPr>
-          <w:rStyle w:val="hps"/>
-          <w:color w:val="000000"/>
-          <w:szCs w:val="28"/>
-        </w:rPr>
-        <w:t>наукових</w:t>
-      </w:r>
-      <w:r>
-        <w:rPr>
-          <w:color w:val="000000"/>
-          <w:szCs w:val="28"/>
-        </w:rPr>
-        <w:t xml:space="preserve"> працях</w:t>
-      </w:r>
-      <w:r>
-        <w:rPr>
-          <w:rStyle w:val="hps"/>
-          <w:color w:val="000000"/>
-          <w:szCs w:val="28"/>
-        </w:rPr>
-        <w:t>,</w:t>
-      </w:r>
-      <w:r>
-        <w:rPr>
-          <w:rStyle w:val="hps"/>
-          <w:color w:val="000000"/>
-          <w:szCs w:val="28"/>
-        </w:rPr>
-        <w:t xml:space="preserve"> </w:t>
-      </w:r>
-      <w:r>
-        <w:rPr>
-          <w:rStyle w:val="hps"/>
-          <w:color w:val="000000"/>
-          <w:szCs w:val="28"/>
-        </w:rPr>
-        <w:t>6 ста</w:t>
-      </w:r>
-      <w:r>
-        <w:rPr>
-          <w:rStyle w:val="hps"/>
-          <w:color w:val="000000"/>
-          <w:szCs w:val="28"/>
-        </w:rPr>
-        <w:t>тей</w:t>
-      </w:r>
-      <w:r>
-        <w:rPr>
-          <w:rStyle w:val="hps"/>
-          <w:color w:val="000000"/>
-          <w:szCs w:val="28"/>
-        </w:rPr>
-        <w:t xml:space="preserve"> </w:t>
-      </w:r>
-      <w:r>
-        <w:rPr>
-          <w:rStyle w:val="hps"/>
-          <w:color w:val="000000"/>
-          <w:szCs w:val="28"/>
-        </w:rPr>
-        <w:t>у наукових фахових виданнях (</w:t>
-      </w:r>
-      <w:r>
-        <w:rPr>
-          <w:szCs w:val="28"/>
-        </w:rPr>
-        <w:t xml:space="preserve">усі з них у виданнях України, які включені до міжнародних </w:t>
-      </w:r>
-      <w:proofErr w:type="spellStart"/>
-      <w:r>
-        <w:rPr>
-          <w:szCs w:val="28"/>
-        </w:rPr>
-        <w:t>наукометричних</w:t>
-      </w:r>
-      <w:proofErr w:type="spellEnd"/>
-      <w:r>
-        <w:rPr>
-          <w:szCs w:val="28"/>
-        </w:rPr>
-        <w:t xml:space="preserve"> баз</w:t>
-      </w:r>
-      <w:r>
-        <w:rPr>
-          <w:rStyle w:val="hps"/>
-          <w:color w:val="000000"/>
-          <w:szCs w:val="28"/>
           <w:lang w:eastAsia="uk-UA"/>
         </w:rPr>
-        <w:t>) і</w:t>
-      </w:r>
-      <w:r>
-        <w:rPr>
-          <w:rStyle w:val="hps"/>
-          <w:color w:val="000000"/>
-          <w:szCs w:val="28"/>
-          <w:lang w:eastAsia="uk-UA"/>
-        </w:rPr>
-        <w:t xml:space="preserve"> </w:t>
-      </w:r>
-      <w:r>
-        <w:rPr>
-          <w:rStyle w:val="hps"/>
-          <w:color w:val="000000"/>
-          <w:szCs w:val="28"/>
-        </w:rPr>
-        <w:t>4 матеріали</w:t>
-      </w:r>
-      <w:r>
-        <w:rPr>
-          <w:rStyle w:val="hps"/>
-          <w:color w:val="000000"/>
-          <w:szCs w:val="28"/>
-        </w:rPr>
-        <w:t xml:space="preserve"> </w:t>
-      </w:r>
-      <w:r>
-        <w:rPr>
-          <w:color w:val="000000"/>
-          <w:szCs w:val="28"/>
-        </w:rPr>
-        <w:t xml:space="preserve">науково-технічних </w:t>
-      </w:r>
-      <w:r>
-        <w:rPr>
-          <w:rStyle w:val="hps"/>
-          <w:color w:val="000000"/>
-          <w:szCs w:val="28"/>
-        </w:rPr>
-        <w:t>конференцій</w:t>
-      </w:r>
-      <w:r>
-        <w:rPr>
-          <w:rStyle w:val="hps"/>
-          <w:color w:val="000000"/>
-          <w:szCs w:val="28"/>
-          <w:lang w:eastAsia="uk-UA"/>
-        </w:rPr>
-        <w:t>.</w:t>
+        <w:t xml:space="preserve"> баз:</w:t>
       </w:r>
     </w:p>
     <w:p>
       <w:pPr>
-        <w:pStyle w:val="TextBody"/>
-      </w:pPr>
-      <w:r>
-        <w:rPr>
-          <w:rStyle w:val="hps"/>
-          <w:color w:val="000000"/>
-          <w:szCs w:val="28"/>
-          <w:lang w:eastAsia="uk-UA"/>
-        </w:rPr>
-        <w:t xml:space="preserve">Бібліографічні дані опублікованих праць, що входять до міжнародних </w:t>
-      </w:r>
-      <w:proofErr w:type="spellStart"/>
-      <w:r>
-        <w:rPr>
-          <w:rStyle w:val="hps"/>
-          <w:color w:val="000000"/>
-          <w:szCs w:val="28"/>
-          <w:lang w:eastAsia="uk-UA"/>
-        </w:rPr>
-        <w:t>наукометричних</w:t>
-      </w:r>
-      <w:proofErr w:type="spellEnd"/>
-      <w:r>
-        <w:rPr>
-          <w:rStyle w:val="hps"/>
-          <w:color w:val="000000"/>
-          <w:szCs w:val="28"/>
-          <w:lang w:eastAsia="uk-UA"/>
-        </w:rPr>
-        <w:t xml:space="preserve"> баз:</w:t>
-      </w:r>
-    </w:p>
-    <w:p>
-      <w:pPr>
-        <w:pStyle w:val="BodyText"/>
+        <w:pStyle w:val="a9"/>
         <w:numPr>
           <w:ilvl w:val="0"/>
           <w:numId w:val="8"/>
@@ -1241,7 +1858,7 @@
     </w:p>
     <w:p>
       <w:pPr>
-        <w:pStyle w:val="BodyText"/>
+        <w:pStyle w:val="a9"/>
         <w:numPr>
           <w:ilvl w:val="0"/>
           <w:numId w:val="8"/>
@@ -1363,7 +1980,7 @@
     </w:p>
     <w:p>
       <w:pPr>
-        <w:pStyle w:val="BodyText"/>
+        <w:pStyle w:val="a9"/>
         <w:numPr>
           <w:ilvl w:val="0"/>
           <w:numId w:val="8"/>
@@ -1549,7 +2166,7 @@
     </w:p>
     <w:p>
       <w:pPr>
-        <w:pStyle w:val="BodyText"/>
+        <w:pStyle w:val="a9"/>
         <w:numPr>
           <w:ilvl w:val="0"/>
           <w:numId w:val="8"/>
@@ -1663,7 +2280,7 @@
     </w:p>
     <w:p>
       <w:pPr>
-        <w:pStyle w:val="BodyText"/>
+        <w:pStyle w:val="a9"/>
         <w:numPr>
           <w:ilvl w:val="0"/>
           <w:numId w:val="8"/>
@@ -2068,7 +2685,36 @@
           <w:color w:val="000000"/>
           <w:szCs w:val="28"/>
         </w:rPr>
-        <w:t xml:space="preserve">доктора технічних наук, професора кафедри автоматизованих систем обробки інформації та управління Національного технічного університету України «Київський політехнічний інститут ім. Ігоря Сікорського» </w:t>
+        <w:t>доктора технічних наук,</w:t>
+      </w:r>
+      <w:r>
+        <w:rPr>
+          <w:color w:val="000000"/>
+          <w:szCs w:val="28"/>
+          <w:lang w:val="ru-RU"/>
+        </w:rPr>
+        <w:t xml:space="preserve"> </w:t>
+      </w:r>
+      <w:r>
+        <w:rPr>
+          <w:color w:val="000000"/>
+          <w:szCs w:val="28"/>
+        </w:rPr>
+        <w:t>старшого наукового співробітника Інституту електрозварювання ім. Є.О. Патона НАН України, завідувача відділу</w:t>
+      </w:r>
+      <w:r>
+        <w:rPr>
+          <w:color w:val="000000"/>
+          <w:szCs w:val="28"/>
+        </w:rPr>
+        <w:t xml:space="preserve"> </w:t>
+      </w:r>
+      <w:r>
+        <w:rPr>
+          <w:color w:val="000000"/>
+          <w:szCs w:val="28"/>
+        </w:rPr>
+        <w:t xml:space="preserve">автоматичного регулювання процесів зварювання і нанесення покриттів </w:t>
       </w:r>
       <w:proofErr w:type="spellStart"/>
       <w:r>
@@ -2077,7 +2723,7 @@
           <w:color w:val="000000"/>
           <w:szCs w:val="28"/>
         </w:rPr>
-        <w:t>Томашевського</w:t>
+        <w:t>Ланкіна</w:t>
       </w:r>
       <w:proofErr w:type="spellEnd"/>
       <w:r>
@@ -2086,24 +2732,7 @@
           <w:color w:val="000000"/>
           <w:szCs w:val="28"/>
         </w:rPr>
-        <w:t> </w:t>
-      </w:r>
-      <w:r>
-        <w:rPr>
-          <w:b/>
-          <w:color w:val="000000"/>
-          <w:szCs w:val="28"/>
-          <w:lang w:val="ru-RU"/>
-        </w:rPr>
-        <w:t>Валентина</w:t>
-      </w:r>
-      <w:r>
-        <w:rPr>
-          <w:b/>
-          <w:color w:val="000000"/>
-          <w:szCs w:val="28"/>
-        </w:rPr>
-        <w:t xml:space="preserve"> Миколайовича</w:t>
+        <w:t xml:space="preserve"> Юрія Миколайовича</w:t>
       </w:r>
       <w:r>
         <w:rPr>
@@ -2145,17 +2774,38 @@
           <w:color w:val="000000"/>
           <w:szCs w:val="28"/>
         </w:rPr>
-        <w:t xml:space="preserve">головного конструктора київського спеціалізованого </w:t>
-      </w:r>
-      <w:bookmarkStart w:id="0" w:name="_GoBack"/>
-      <w:bookmarkEnd w:id="0"/>
-      <w:r>
-        <w:rPr>
-          <w:color w:val="000000"/>
-          <w:szCs w:val="28"/>
-        </w:rPr>
-        <w:t>конструкторського бюро “СКБ–Перспектива”</w:t>
-      </w:r>
+        <w:t>головного конструктора К</w:t>
+      </w:r>
+      <w:r>
+        <w:rPr>
+          <w:color w:val="000000"/>
+          <w:szCs w:val="28"/>
+        </w:rPr>
+        <w:t>иївського спеціал</w:t>
+      </w:r>
+      <w:r>
+        <w:rPr>
+          <w:color w:val="000000"/>
+          <w:szCs w:val="28"/>
+        </w:rPr>
+        <w:t>ь</w:t>
+      </w:r>
+      <w:r>
+        <w:rPr>
+          <w:color w:val="000000"/>
+          <w:szCs w:val="28"/>
+        </w:rPr>
+        <w:t xml:space="preserve">ного конструкторського бюро </w:t>
+      </w:r>
+      <w:proofErr w:type="spellStart"/>
+      <w:r>
+        <w:rPr>
+          <w:color w:val="000000"/>
+          <w:szCs w:val="28"/>
+        </w:rPr>
+        <w:t>“СКБ–Перспектива”</w:t>
+      </w:r>
+      <w:proofErr w:type="spellEnd"/>
       <w:r>
         <w:rPr>
           <w:color w:val="000000"/>
@@ -2642,8 +3292,8 @@
 </file>
 
 <file path=word/numbering.xml><?xml version="1.0" encoding="utf-8"?>
-<w:numbering xmlns:wpc="http://schemas.microsoft.com/office/word/2010/wordprocessingCanvas" xmlns:cx="http://schemas.microsoft.com/office/drawing/2014/chartex" xmlns:cx1="http://schemas.microsoft.com/office/drawing/2015/9/8/chartex" xmlns:cx2="http://schemas.microsoft.com/office/drawing/2015/10/21/chartex" xmlns:cx3="http://schemas.microsoft.com/office/drawing/2016/5/9/chartex" xmlns:cx4="http://schemas.microsoft.com/office/drawing/2016/5/10/chartex" xmlns:cx5="http://schemas.microsoft.com/office/drawing/2016/5/11/chartex" xmlns:mc="http://schemas.openxmlformats.org/markup-compatibility/2006" xmlns:o="urn:schemas-microsoft-com:office:office" xmlns:r="http://schemas.openxmlformats.org/officeDocument/2006/relationships" xmlns:m="http://schemas.openxmlformats.org/officeDocument/2006/math" xmlns:v="urn:schemas-microsoft-com:vml" xmlns:wp14="http://schemas.microsoft.com/office/word/2010/wordprocessingDrawing" xmlns:wp="http://schemas.openxmlformats.org/drawingml/2006/wordprocessingDrawing" xmlns:w10="urn:schemas-microsoft-com:office:word" xmlns:w="http://schemas.openxmlformats.org/wordprocessingml/2006/main" xmlns:w14="http://schemas.microsoft.com/office/word/2010/wordml" xmlns:w15="http://schemas.microsoft.com/office/word/2012/wordml" xmlns:w16se="http://schemas.microsoft.com/office/word/2015/wordml/symex" xmlns:wpg="http://schemas.microsoft.com/office/word/2010/wordprocessingGroup" xmlns:wpi="http://schemas.microsoft.com/office/word/2010/wordprocessingInk" xmlns:wne="http://schemas.microsoft.com/office/word/2006/wordml" xmlns:wps="http://schemas.microsoft.com/office/word/2010/wordprocessingShape" mc:Ignorable="w14 w15 w16se wp14">
-  <w:abstractNum w:abstractNumId="0" w15:restartNumberingAfterBreak="0">
+<w:numbering xmlns:ve="http://schemas.openxmlformats.org/markup-compatibility/2006" xmlns:o="urn:schemas-microsoft-com:office:office" xmlns:r="http://schemas.openxmlformats.org/officeDocument/2006/relationships" xmlns:m="http://schemas.openxmlformats.org/officeDocument/2006/math" xmlns:v="urn:schemas-microsoft-com:vml" xmlns:wp="http://schemas.openxmlformats.org/drawingml/2006/wordprocessingDrawing" xmlns:w10="urn:schemas-microsoft-com:office:word" xmlns:w="http://schemas.openxmlformats.org/wordprocessingml/2006/main" xmlns:wne="http://schemas.microsoft.com/office/word/2006/wordml">
+  <w:abstractNum w:abstractNumId="0">
     <w:nsid w:val="00000007"/>
     <w:multiLevelType w:val="multilevel"/>
     <w:tmpl w:val="00000007"/>
@@ -2783,7 +3433,7 @@
       </w:rPr>
     </w:lvl>
   </w:abstractNum>
-  <w:abstractNum w:abstractNumId="1" w15:restartNumberingAfterBreak="0">
+  <w:abstractNum w:abstractNumId="1">
     <w:nsid w:val="0F6D6F0E"/>
     <w:multiLevelType w:val="multilevel"/>
     <w:tmpl w:val="7276980E"/>
@@ -2923,7 +3573,7 @@
       </w:rPr>
     </w:lvl>
   </w:abstractNum>
-  <w:abstractNum w:abstractNumId="2" w15:restartNumberingAfterBreak="0">
+  <w:abstractNum w:abstractNumId="2">
     <w:nsid w:val="2E204113"/>
     <w:multiLevelType w:val="multilevel"/>
     <w:tmpl w:val="83387C30"/>
@@ -3063,7 +3713,7 @@
       </w:rPr>
     </w:lvl>
   </w:abstractNum>
-  <w:abstractNum w:abstractNumId="3" w15:restartNumberingAfterBreak="0">
+  <w:abstractNum w:abstractNumId="3">
     <w:nsid w:val="3335375E"/>
     <w:multiLevelType w:val="multilevel"/>
     <w:tmpl w:val="9B24219E"/>
@@ -3203,7 +3853,7 @@
       </w:rPr>
     </w:lvl>
   </w:abstractNum>
-  <w:abstractNum w:abstractNumId="4" w15:restartNumberingAfterBreak="0">
+  <w:abstractNum w:abstractNumId="4">
     <w:nsid w:val="3F2A7353"/>
     <w:multiLevelType w:val="multilevel"/>
     <w:tmpl w:val="EA44DAC6"/>
@@ -3343,7 +3993,7 @@
       </w:rPr>
     </w:lvl>
   </w:abstractNum>
-  <w:abstractNum w:abstractNumId="5" w15:restartNumberingAfterBreak="0">
+  <w:abstractNum w:abstractNumId="5">
     <w:nsid w:val="68AF4DF6"/>
     <w:multiLevelType w:val="hybridMultilevel"/>
     <w:tmpl w:val="B358CE7C"/>
@@ -3429,7 +4079,7 @@
       </w:pPr>
     </w:lvl>
   </w:abstractNum>
-  <w:abstractNum w:abstractNumId="6" w15:restartNumberingAfterBreak="0">
+  <w:abstractNum w:abstractNumId="6">
     <w:nsid w:val="6CD02CDA"/>
     <w:multiLevelType w:val="multilevel"/>
     <w:tmpl w:val="9C1EB612"/>
@@ -3551,7 +4201,7 @@
       </w:pPr>
     </w:lvl>
   </w:abstractNum>
-  <w:abstractNum w:abstractNumId="7" w15:restartNumberingAfterBreak="0">
+  <w:abstractNum w:abstractNumId="7">
     <w:nsid w:val="70C343CF"/>
     <w:multiLevelType w:val="multilevel"/>
     <w:tmpl w:val="5BD2E8E6"/>
@@ -3719,7 +4369,7 @@
 </file>
 
 <file path=word/styles.xml><?xml version="1.0" encoding="utf-8"?>
-<w:styles xmlns:mc="http://schemas.openxmlformats.org/markup-compatibility/2006" xmlns:r="http://schemas.openxmlformats.org/officeDocument/2006/relationships" xmlns:w="http://schemas.openxmlformats.org/wordprocessingml/2006/main" xmlns:w14="http://schemas.microsoft.com/office/word/2010/wordml" xmlns:w15="http://schemas.microsoft.com/office/word/2012/wordml" xmlns:w16se="http://schemas.microsoft.com/office/word/2015/wordml/symex" mc:Ignorable="w14 w15 w16se">
+<w:styles xmlns:r="http://schemas.openxmlformats.org/officeDocument/2006/relationships" xmlns:w="http://schemas.openxmlformats.org/wordprocessingml/2006/main">
   <w:docDefaults>
     <w:rPrDefault>
       <w:rPr>
@@ -3731,383 +4381,147 @@
     </w:rPrDefault>
     <w:pPrDefault/>
   </w:docDefaults>
-  <w:latentStyles w:defLockedState="0" w:defUIPriority="99" w:defSemiHidden="0" w:defUnhideWhenUsed="0" w:defQFormat="0" w:count="374">
-    <w:lsdException w:name="Normal" w:uiPriority="0" w:qFormat="1"/>
-    <w:lsdException w:name="heading 1" w:uiPriority="9" w:qFormat="1"/>
-    <w:lsdException w:name="heading 2" w:semiHidden="1" w:uiPriority="9" w:unhideWhenUsed="1" w:qFormat="1"/>
-    <w:lsdException w:name="heading 3" w:semiHidden="1" w:uiPriority="9" w:unhideWhenUsed="1" w:qFormat="1"/>
-    <w:lsdException w:name="heading 4" w:semiHidden="1" w:uiPriority="9" w:unhideWhenUsed="1" w:qFormat="1"/>
-    <w:lsdException w:name="heading 5" w:semiHidden="1" w:uiPriority="9" w:unhideWhenUsed="1" w:qFormat="1"/>
-    <w:lsdException w:name="heading 6" w:semiHidden="1" w:uiPriority="9" w:unhideWhenUsed="1" w:qFormat="1"/>
-    <w:lsdException w:name="heading 7" w:semiHidden="1" w:uiPriority="9" w:unhideWhenUsed="1" w:qFormat="1"/>
-    <w:lsdException w:name="heading 8" w:semiHidden="1" w:uiPriority="9" w:unhideWhenUsed="1" w:qFormat="1"/>
-    <w:lsdException w:name="heading 9" w:semiHidden="1" w:uiPriority="9" w:unhideWhenUsed="1" w:qFormat="1"/>
-    <w:lsdException w:name="index 1" w:semiHidden="1" w:unhideWhenUsed="1"/>
-    <w:lsdException w:name="index 2" w:semiHidden="1" w:unhideWhenUsed="1"/>
-    <w:lsdException w:name="index 3" w:semiHidden="1" w:unhideWhenUsed="1"/>
-    <w:lsdException w:name="index 4" w:semiHidden="1" w:unhideWhenUsed="1"/>
-    <w:lsdException w:name="index 5" w:semiHidden="1" w:unhideWhenUsed="1"/>
-    <w:lsdException w:name="index 6" w:semiHidden="1" w:unhideWhenUsed="1"/>
-    <w:lsdException w:name="index 7" w:semiHidden="1" w:unhideWhenUsed="1"/>
-    <w:lsdException w:name="index 8" w:semiHidden="1" w:unhideWhenUsed="1"/>
-    <w:lsdException w:name="index 9" w:semiHidden="1" w:unhideWhenUsed="1"/>
-    <w:lsdException w:name="toc 1" w:semiHidden="1" w:uiPriority="39" w:unhideWhenUsed="1"/>
-    <w:lsdException w:name="toc 2" w:semiHidden="1" w:uiPriority="39" w:unhideWhenUsed="1"/>
-    <w:lsdException w:name="toc 3" w:semiHidden="1" w:uiPriority="39" w:unhideWhenUsed="1"/>
-    <w:lsdException w:name="toc 4" w:semiHidden="1" w:uiPriority="39" w:unhideWhenUsed="1"/>
-    <w:lsdException w:name="toc 5" w:semiHidden="1" w:uiPriority="39" w:unhideWhenUsed="1"/>
-    <w:lsdException w:name="toc 6" w:semiHidden="1" w:uiPriority="39" w:unhideWhenUsed="1"/>
-    <w:lsdException w:name="toc 7" w:semiHidden="1" w:uiPriority="39" w:unhideWhenUsed="1"/>
-    <w:lsdException w:name="toc 8" w:semiHidden="1" w:uiPriority="39" w:unhideWhenUsed="1"/>
-    <w:lsdException w:name="toc 9" w:semiHidden="1" w:uiPriority="39" w:unhideWhenUsed="1"/>
-    <w:lsdException w:name="Normal Indent" w:semiHidden="1" w:unhideWhenUsed="1"/>
-    <w:lsdException w:name="footnote text" w:semiHidden="1" w:unhideWhenUsed="1"/>
-    <w:lsdException w:name="annotation text" w:semiHidden="1" w:unhideWhenUsed="1"/>
-    <w:lsdException w:name="header" w:semiHidden="1" w:unhideWhenUsed="1"/>
-    <w:lsdException w:name="footer" w:semiHidden="1" w:unhideWhenUsed="1"/>
-    <w:lsdException w:name="index heading" w:semiHidden="1" w:unhideWhenUsed="1"/>
-    <w:lsdException w:name="caption" w:semiHidden="1" w:uiPriority="35" w:unhideWhenUsed="1" w:qFormat="1"/>
-    <w:lsdException w:name="table of figures" w:semiHidden="1" w:unhideWhenUsed="1"/>
-    <w:lsdException w:name="envelope address" w:semiHidden="1" w:unhideWhenUsed="1"/>
-    <w:lsdException w:name="envelope return" w:semiHidden="1" w:unhideWhenUsed="1"/>
-    <w:lsdException w:name="footnote reference" w:semiHidden="1" w:unhideWhenUsed="1"/>
-    <w:lsdException w:name="annotation reference" w:semiHidden="1" w:unhideWhenUsed="1"/>
-    <w:lsdException w:name="line number" w:semiHidden="1" w:unhideWhenUsed="1"/>
-    <w:lsdException w:name="page number" w:semiHidden="1" w:unhideWhenUsed="1"/>
-    <w:lsdException w:name="endnote reference" w:semiHidden="1" w:unhideWhenUsed="1"/>
-    <w:lsdException w:name="endnote text" w:semiHidden="1" w:unhideWhenUsed="1"/>
-    <w:lsdException w:name="table of authorities" w:semiHidden="1" w:unhideWhenUsed="1"/>
-    <w:lsdException w:name="macro" w:semiHidden="1" w:unhideWhenUsed="1"/>
-    <w:lsdException w:name="toa heading" w:semiHidden="1" w:unhideWhenUsed="1"/>
-    <w:lsdException w:name="List" w:semiHidden="1" w:unhideWhenUsed="1"/>
-    <w:lsdException w:name="List Bullet" w:semiHidden="1" w:unhideWhenUsed="1"/>
-    <w:lsdException w:name="List Number" w:semiHidden="1" w:unhideWhenUsed="1"/>
-    <w:lsdException w:name="List 2" w:semiHidden="1" w:unhideWhenUsed="1"/>
-    <w:lsdException w:name="List 3" w:semiHidden="1" w:unhideWhenUsed="1"/>
-    <w:lsdException w:name="List 4" w:semiHidden="1" w:unhideWhenUsed="1"/>
-    <w:lsdException w:name="List 5" w:semiHidden="1" w:unhideWhenUsed="1"/>
-    <w:lsdException w:name="List Bullet 2" w:semiHidden="1" w:unhideWhenUsed="1"/>
-    <w:lsdException w:name="List Bullet 3" w:semiHidden="1" w:unhideWhenUsed="1"/>
-    <w:lsdException w:name="List Bullet 4" w:semiHidden="1" w:unhideWhenUsed="1"/>
-    <w:lsdException w:name="List Bullet 5" w:semiHidden="1" w:unhideWhenUsed="1"/>
-    <w:lsdException w:name="List Number 2" w:semiHidden="1" w:unhideWhenUsed="1"/>
-    <w:lsdException w:name="List Number 3" w:semiHidden="1" w:unhideWhenUsed="1"/>
-    <w:lsdException w:name="List Number 4" w:semiHidden="1" w:unhideWhenUsed="1"/>
-    <w:lsdException w:name="List Number 5" w:semiHidden="1" w:unhideWhenUsed="1"/>
-    <w:lsdException w:name="Title" w:uiPriority="10" w:qFormat="1"/>
-    <w:lsdException w:name="Closing" w:semiHidden="1" w:unhideWhenUsed="1"/>
-    <w:lsdException w:name="Signature" w:semiHidden="1" w:unhideWhenUsed="1"/>
-    <w:lsdException w:name="Default Paragraph Font" w:semiHidden="1" w:uiPriority="1" w:unhideWhenUsed="1"/>
-    <w:lsdException w:name="Body Text" w:semiHidden="1" w:uiPriority="0" w:unhideWhenUsed="1"/>
-    <w:lsdException w:name="Body Text Indent" w:semiHidden="1" w:unhideWhenUsed="1"/>
-    <w:lsdException w:name="List Continue" w:semiHidden="1" w:unhideWhenUsed="1"/>
-    <w:lsdException w:name="List Continue 2" w:semiHidden="1" w:unhideWhenUsed="1"/>
-    <w:lsdException w:name="List Continue 3" w:semiHidden="1" w:unhideWhenUsed="1"/>
-    <w:lsdException w:name="List Continue 4" w:semiHidden="1" w:unhideWhenUsed="1"/>
-    <w:lsdException w:name="List Continue 5" w:semiHidden="1" w:unhideWhenUsed="1"/>
-    <w:lsdException w:name="Message Header" w:semiHidden="1" w:unhideWhenUsed="1"/>
-    <w:lsdException w:name="Subtitle" w:uiPriority="11" w:qFormat="1"/>
-    <w:lsdException w:name="Salutation" w:semiHidden="1" w:unhideWhenUsed="1"/>
-    <w:lsdException w:name="Date" w:semiHidden="1" w:unhideWhenUsed="1"/>
-    <w:lsdException w:name="Body Text First Indent" w:semiHidden="1" w:unhideWhenUsed="1"/>
-    <w:lsdException w:name="Body Text First Indent 2" w:semiHidden="1" w:unhideWhenUsed="1"/>
-    <w:lsdException w:name="Note Heading" w:semiHidden="1" w:unhideWhenUsed="1"/>
-    <w:lsdException w:name="Body Text 2" w:semiHidden="1" w:unhideWhenUsed="1"/>
-    <w:lsdException w:name="Body Text 3" w:semiHidden="1" w:unhideWhenUsed="1"/>
-    <w:lsdException w:name="Body Text Indent 2" w:semiHidden="1" w:unhideWhenUsed="1"/>
-    <w:lsdException w:name="Body Text Indent 3" w:semiHidden="1" w:unhideWhenUsed="1"/>
-    <w:lsdException w:name="Block Text" w:semiHidden="1" w:unhideWhenUsed="1"/>
-    <w:lsdException w:name="Hyperlink" w:semiHidden="1" w:unhideWhenUsed="1"/>
-    <w:lsdException w:name="FollowedHyperlink" w:semiHidden="1" w:unhideWhenUsed="1"/>
-    <w:lsdException w:name="Strong" w:uiPriority="22" w:qFormat="1"/>
-    <w:lsdException w:name="Emphasis" w:uiPriority="20" w:qFormat="1"/>
-    <w:lsdException w:name="Document Map" w:semiHidden="1" w:unhideWhenUsed="1"/>
-    <w:lsdException w:name="Plain Text" w:semiHidden="1" w:unhideWhenUsed="1"/>
-    <w:lsdException w:name="E-mail Signature" w:semiHidden="1" w:unhideWhenUsed="1"/>
-    <w:lsdException w:name="HTML Top of Form" w:semiHidden="1" w:unhideWhenUsed="1"/>
-    <w:lsdException w:name="HTML Bottom of Form" w:semiHidden="1" w:unhideWhenUsed="1"/>
-    <w:lsdException w:name="Normal (Web)" w:semiHidden="1" w:unhideWhenUsed="1"/>
-    <w:lsdException w:name="HTML Acronym" w:semiHidden="1" w:unhideWhenUsed="1"/>
-    <w:lsdException w:name="HTML Address" w:semiHidden="1" w:unhideWhenUsed="1"/>
-    <w:lsdException w:name="HTML Cite" w:semiHidden="1" w:unhideWhenUsed="1"/>
-    <w:lsdException w:name="HTML Code" w:semiHidden="1" w:unhideWhenUsed="1"/>
-    <w:lsdException w:name="HTML Definition" w:semiHidden="1" w:unhideWhenUsed="1"/>
-    <w:lsdException w:name="HTML Keyboard" w:semiHidden="1" w:unhideWhenUsed="1"/>
-    <w:lsdException w:name="HTML Preformatted" w:semiHidden="1" w:unhideWhenUsed="1"/>
-    <w:lsdException w:name="HTML Sample" w:semiHidden="1" w:unhideWhenUsed="1"/>
-    <w:lsdException w:name="HTML Typewriter" w:semiHidden="1" w:unhideWhenUsed="1"/>
-    <w:lsdException w:name="HTML Variable" w:semiHidden="1" w:unhideWhenUsed="1"/>
-    <w:lsdException w:name="Normal Table" w:semiHidden="1" w:unhideWhenUsed="1"/>
-    <w:lsdException w:name="annotation subject" w:semiHidden="1" w:unhideWhenUsed="1"/>
-    <w:lsdException w:name="No List" w:semiHidden="1" w:unhideWhenUsed="1"/>
-    <w:lsdException w:name="Outline List 1" w:semiHidden="1" w:unhideWhenUsed="1"/>
-    <w:lsdException w:name="Outline List 2" w:semiHidden="1" w:unhideWhenUsed="1"/>
-    <w:lsdException w:name="Outline List 3" w:semiHidden="1" w:unhideWhenUsed="1"/>
-    <w:lsdException w:name="Table Simple 1" w:semiHidden="1" w:unhideWhenUsed="1"/>
-    <w:lsdException w:name="Table Simple 2" w:semiHidden="1" w:unhideWhenUsed="1"/>
-    <w:lsdException w:name="Table Simple 3" w:semiHidden="1" w:unhideWhenUsed="1"/>
-    <w:lsdException w:name="Table Classic 1" w:semiHidden="1" w:unhideWhenUsed="1"/>
-    <w:lsdException w:name="Table Classic 2" w:semiHidden="1" w:unhideWhenUsed="1"/>
-    <w:lsdException w:name="Table Classic 3" w:semiHidden="1" w:unhideWhenUsed="1"/>
-    <w:lsdException w:name="Table Classic 4" w:semiHidden="1" w:unhideWhenUsed="1"/>
-    <w:lsdException w:name="Table Colorful 1" w:semiHidden="1" w:unhideWhenUsed="1"/>
-    <w:lsdException w:name="Table Colorful 2" w:semiHidden="1" w:unhideWhenUsed="1"/>
-    <w:lsdException w:name="Table Colorful 3" w:semiHidden="1" w:unhideWhenUsed="1"/>
-    <w:lsdException w:name="Table Columns 1" w:semiHidden="1" w:unhideWhenUsed="1"/>
-    <w:lsdException w:name="Table Columns 2" w:semiHidden="1" w:unhideWhenUsed="1"/>
-    <w:lsdException w:name="Table Columns 3" w:semiHidden="1" w:unhideWhenUsed="1"/>
-    <w:lsdException w:name="Table Columns 4" w:semiHidden="1" w:unhideWhenUsed="1"/>
-    <w:lsdException w:name="Table Columns 5" w:semiHidden="1" w:unhideWhenUsed="1"/>
-    <w:lsdException w:name="Table Grid 1" w:semiHidden="1" w:unhideWhenUsed="1"/>
-    <w:lsdException w:name="Table Grid 2" w:semiHidden="1" w:unhideWhenUsed="1"/>
-    <w:lsdException w:name="Table Grid 3" w:semiHidden="1" w:unhideWhenUsed="1"/>
-    <w:lsdException w:name="Table Grid 4" w:semiHidden="1" w:unhideWhenUsed="1"/>
-    <w:lsdException w:name="Table Grid 5" w:semiHidden="1" w:unhideWhenUsed="1"/>
-    <w:lsdException w:name="Table Grid 6" w:semiHidden="1" w:unhideWhenUsed="1"/>
-    <w:lsdException w:name="Table Grid 7" w:semiHidden="1" w:unhideWhenUsed="1"/>
-    <w:lsdException w:name="Table Grid 8" w:semiHidden="1" w:unhideWhenUsed="1"/>
-    <w:lsdException w:name="Table List 1" w:semiHidden="1" w:unhideWhenUsed="1"/>
-    <w:lsdException w:name="Table List 2" w:semiHidden="1" w:unhideWhenUsed="1"/>
-    <w:lsdException w:name="Table List 3" w:semiHidden="1" w:unhideWhenUsed="1"/>
-    <w:lsdException w:name="Table List 4" w:semiHidden="1" w:unhideWhenUsed="1"/>
-    <w:lsdException w:name="Table List 5" w:semiHidden="1" w:unhideWhenUsed="1"/>
-    <w:lsdException w:name="Table List 6" w:semiHidden="1" w:unhideWhenUsed="1"/>
-    <w:lsdException w:name="Table List 7" w:semiHidden="1" w:unhideWhenUsed="1"/>
-    <w:lsdException w:name="Table List 8" w:semiHidden="1" w:unhideWhenUsed="1"/>
-    <w:lsdException w:name="Table 3D effects 1" w:semiHidden="1" w:unhideWhenUsed="1"/>
-    <w:lsdException w:name="Table 3D effects 2" w:semiHidden="1" w:unhideWhenUsed="1"/>
-    <w:lsdException w:name="Table 3D effects 3" w:semiHidden="1" w:unhideWhenUsed="1"/>
-    <w:lsdException w:name="Table Contemporary" w:semiHidden="1" w:unhideWhenUsed="1"/>
-    <w:lsdException w:name="Table Elegant" w:semiHidden="1" w:unhideWhenUsed="1"/>
-    <w:lsdException w:name="Table Professional" w:semiHidden="1" w:unhideWhenUsed="1"/>
-    <w:lsdException w:name="Table Subtle 1" w:semiHidden="1" w:unhideWhenUsed="1"/>
-    <w:lsdException w:name="Table Subtle 2" w:semiHidden="1" w:unhideWhenUsed="1"/>
-    <w:lsdException w:name="Table Web 1" w:semiHidden="1" w:unhideWhenUsed="1"/>
-    <w:lsdException w:name="Table Web 2" w:semiHidden="1" w:unhideWhenUsed="1"/>
-    <w:lsdException w:name="Table Web 3" w:semiHidden="1" w:unhideWhenUsed="1"/>
-    <w:lsdException w:name="Balloon Text" w:semiHidden="1" w:unhideWhenUsed="1"/>
-    <w:lsdException w:name="Table Grid" w:semiHidden="1" w:uiPriority="59" w:unhideWhenUsed="1"/>
-    <w:lsdException w:name="Table Theme" w:semiHidden="1" w:unhideWhenUsed="1"/>
-    <w:lsdException w:name="Placeholder Text" w:semiHidden="1"/>
-    <w:lsdException w:name="No Spacing" w:uiPriority="1" w:qFormat="1"/>
-    <w:lsdException w:name="Light Shading" w:uiPriority="60"/>
-    <w:lsdException w:name="Light List" w:uiPriority="61"/>
-    <w:lsdException w:name="Light Grid" w:uiPriority="62"/>
-    <w:lsdException w:name="Medium Shading 1" w:uiPriority="63"/>
-    <w:lsdException w:name="Medium Shading 2" w:uiPriority="64"/>
-    <w:lsdException w:name="Medium List 1" w:uiPriority="65"/>
-    <w:lsdException w:name="Medium List 2" w:uiPriority="66"/>
-    <w:lsdException w:name="Medium Grid 1" w:uiPriority="67"/>
-    <w:lsdException w:name="Medium Grid 2" w:uiPriority="68"/>
-    <w:lsdException w:name="Medium Grid 3" w:uiPriority="69"/>
-    <w:lsdException w:name="Dark List" w:uiPriority="70"/>
-    <w:lsdException w:name="Colorful Shading" w:uiPriority="71"/>
-    <w:lsdException w:name="Colorful List" w:uiPriority="72"/>
-    <w:lsdException w:name="Colorful Grid" w:uiPriority="73"/>
-    <w:lsdException w:name="Light Shading Accent 1" w:uiPriority="60"/>
-    <w:lsdException w:name="Light List Accent 1" w:uiPriority="61"/>
-    <w:lsdException w:name="Light Grid Accent 1" w:uiPriority="62"/>
-    <w:lsdException w:name="Medium Shading 1 Accent 1" w:uiPriority="63"/>
-    <w:lsdException w:name="Medium Shading 2 Accent 1" w:uiPriority="64"/>
-    <w:lsdException w:name="Medium List 1 Accent 1" w:uiPriority="65"/>
-    <w:lsdException w:name="Revision" w:semiHidden="1"/>
-    <w:lsdException w:name="List Paragraph" w:uiPriority="34" w:qFormat="1"/>
-    <w:lsdException w:name="Quote" w:uiPriority="29" w:qFormat="1"/>
-    <w:lsdException w:name="Intense Quote" w:uiPriority="30" w:qFormat="1"/>
-    <w:lsdException w:name="Medium List 2 Accent 1" w:uiPriority="66"/>
-    <w:lsdException w:name="Medium Grid 1 Accent 1" w:uiPriority="67"/>
-    <w:lsdException w:name="Medium Grid 2 Accent 1" w:uiPriority="68"/>
-    <w:lsdException w:name="Medium Grid 3 Accent 1" w:uiPriority="69"/>
-    <w:lsdException w:name="Dark List Accent 1" w:uiPriority="70"/>
-    <w:lsdException w:name="Colorful Shading Accent 1" w:uiPriority="71"/>
-    <w:lsdException w:name="Colorful List Accent 1" w:uiPriority="72"/>
-    <w:lsdException w:name="Colorful Grid Accent 1" w:uiPriority="73"/>
-    <w:lsdException w:name="Light Shading Accent 2" w:uiPriority="60"/>
-    <w:lsdException w:name="Light List Accent 2" w:uiPriority="61"/>
-    <w:lsdException w:name="Light Grid Accent 2" w:uiPriority="62"/>
-    <w:lsdException w:name="Medium Shading 1 Accent 2" w:uiPriority="63"/>
-    <w:lsdException w:name="Medium Shading 2 Accent 2" w:uiPriority="64"/>
-    <w:lsdException w:name="Medium List 1 Accent 2" w:uiPriority="65"/>
-    <w:lsdException w:name="Medium List 2 Accent 2" w:uiPriority="66"/>
-    <w:lsdException w:name="Medium Grid 1 Accent 2" w:uiPriority="67"/>
-    <w:lsdException w:name="Medium Grid 2 Accent 2" w:uiPriority="68"/>
-    <w:lsdException w:name="Medium Grid 3 Accent 2" w:uiPriority="69"/>
-    <w:lsdException w:name="Dark List Accent 2" w:uiPriority="70"/>
-    <w:lsdException w:name="Colorful Shading Accent 2" w:uiPriority="71"/>
-    <w:lsdException w:name="Colorful List Accent 2" w:uiPriority="72"/>
-    <w:lsdException w:name="Colorful Grid Accent 2" w:uiPriority="73"/>
-    <w:lsdException w:name="Light Shading Accent 3" w:uiPriority="60"/>
-    <w:lsdException w:name="Light List Accent 3" w:uiPriority="61"/>
-    <w:lsdException w:name="Light Grid Accent 3" w:uiPriority="62"/>
-    <w:lsdException w:name="Medium Shading 1 Accent 3" w:uiPriority="63"/>
-    <w:lsdException w:name="Medium Shading 2 Accent 3" w:uiPriority="64"/>
-    <w:lsdException w:name="Medium List 1 Accent 3" w:uiPriority="65"/>
-    <w:lsdException w:name="Medium List 2 Accent 3" w:uiPriority="66"/>
-    <w:lsdException w:name="Medium Grid 1 Accent 3" w:uiPriority="67"/>
-    <w:lsdException w:name="Medium Grid 2 Accent 3" w:uiPriority="68"/>
-    <w:lsdException w:name="Medium Grid 3 Accent 3" w:uiPriority="69"/>
-    <w:lsdException w:name="Dark List Accent 3" w:uiPriority="70"/>
-    <w:lsdException w:name="Colorful Shading Accent 3" w:uiPriority="71"/>
-    <w:lsdException w:name="Colorful List Accent 3" w:uiPriority="72"/>
-    <w:lsdException w:name="Colorful Grid Accent 3" w:uiPriority="73"/>
-    <w:lsdException w:name="Light Shading Accent 4" w:uiPriority="60"/>
-    <w:lsdException w:name="Light List Accent 4" w:uiPriority="61"/>
-    <w:lsdException w:name="Light Grid Accent 4" w:uiPriority="62"/>
-    <w:lsdException w:name="Medium Shading 1 Accent 4" w:uiPriority="63"/>
-    <w:lsdException w:name="Medium Shading 2 Accent 4" w:uiPriority="64"/>
-    <w:lsdException w:name="Medium List 1 Accent 4" w:uiPriority="65"/>
-    <w:lsdException w:name="Medium List 2 Accent 4" w:uiPriority="66"/>
-    <w:lsdException w:name="Medium Grid 1 Accent 4" w:uiPriority="67"/>
-    <w:lsdException w:name="Medium Grid 2 Accent 4" w:uiPriority="68"/>
-    <w:lsdException w:name="Medium Grid 3 Accent 4" w:uiPriority="69"/>
-    <w:lsdException w:name="Dark List Accent 4" w:uiPriority="70"/>
-    <w:lsdException w:name="Colorful Shading Accent 4" w:uiPriority="71"/>
-    <w:lsdException w:name="Colorful List Accent 4" w:uiPriority="72"/>
-    <w:lsdException w:name="Colorful Grid Accent 4" w:uiPriority="73"/>
-    <w:lsdException w:name="Light Shading Accent 5" w:uiPriority="60"/>
-    <w:lsdException w:name="Light List Accent 5" w:uiPriority="61"/>
-    <w:lsdException w:name="Light Grid Accent 5" w:uiPriority="62"/>
-    <w:lsdException w:name="Medium Shading 1 Accent 5" w:uiPriority="63"/>
-    <w:lsdException w:name="Medium Shading 2 Accent 5" w:uiPriority="64"/>
-    <w:lsdException w:name="Medium List 1 Accent 5" w:uiPriority="65"/>
-    <w:lsdException w:name="Medium List 2 Accent 5" w:uiPriority="66"/>
-    <w:lsdException w:name="Medium Grid 1 Accent 5" w:uiPriority="67"/>
-    <w:lsdException w:name="Medium Grid 2 Accent 5" w:uiPriority="68"/>
-    <w:lsdException w:name="Medium Grid 3 Accent 5" w:uiPriority="69"/>
-    <w:lsdException w:name="Dark List Accent 5" w:uiPriority="70"/>
-    <w:lsdException w:name="Colorful Shading Accent 5" w:uiPriority="71"/>
-    <w:lsdException w:name="Colorful List Accent 5" w:uiPriority="72"/>
-    <w:lsdException w:name="Colorful Grid Accent 5" w:uiPriority="73"/>
-    <w:lsdException w:name="Light Shading Accent 6" w:uiPriority="60"/>
-    <w:lsdException w:name="Light List Accent 6" w:uiPriority="61"/>
-    <w:lsdException w:name="Light Grid Accent 6" w:uiPriority="62"/>
-    <w:lsdException w:name="Medium Shading 1 Accent 6" w:uiPriority="63"/>
-    <w:lsdException w:name="Medium Shading 2 Accent 6" w:uiPriority="64"/>
-    <w:lsdException w:name="Medium List 1 Accent 6" w:uiPriority="65"/>
-    <w:lsdException w:name="Medium List 2 Accent 6" w:uiPriority="66"/>
-    <w:lsdException w:name="Medium Grid 1 Accent 6" w:uiPriority="67"/>
-    <w:lsdException w:name="Medium Grid 2 Accent 6" w:uiPriority="68"/>
-    <w:lsdException w:name="Medium Grid 3 Accent 6" w:uiPriority="69"/>
-    <w:lsdException w:name="Dark List Accent 6" w:uiPriority="70"/>
-    <w:lsdException w:name="Colorful Shading Accent 6" w:uiPriority="71"/>
-    <w:lsdException w:name="Colorful List Accent 6" w:uiPriority="72"/>
-    <w:lsdException w:name="Colorful Grid Accent 6" w:uiPriority="73"/>
-    <w:lsdException w:name="Subtle Emphasis" w:uiPriority="19" w:qFormat="1"/>
-    <w:lsdException w:name="Intense Emphasis" w:uiPriority="21" w:qFormat="1"/>
-    <w:lsdException w:name="Subtle Reference" w:uiPriority="31" w:qFormat="1"/>
-    <w:lsdException w:name="Intense Reference" w:uiPriority="32" w:qFormat="1"/>
-    <w:lsdException w:name="Book Title" w:uiPriority="33" w:qFormat="1"/>
-    <w:lsdException w:name="Bibliography" w:semiHidden="1" w:uiPriority="37" w:unhideWhenUsed="1"/>
-    <w:lsdException w:name="TOC Heading" w:semiHidden="1" w:uiPriority="39" w:unhideWhenUsed="1" w:qFormat="1"/>
-    <w:lsdException w:name="Plain Table 1" w:uiPriority="41"/>
-    <w:lsdException w:name="Plain Table 2" w:uiPriority="42"/>
-    <w:lsdException w:name="Plain Table 3" w:uiPriority="43"/>
-    <w:lsdException w:name="Plain Table 4" w:uiPriority="44"/>
-    <w:lsdException w:name="Plain Table 5" w:uiPriority="45"/>
-    <w:lsdException w:name="Grid Table Light" w:uiPriority="40"/>
-    <w:lsdException w:name="Grid Table 1 Light" w:uiPriority="46"/>
-    <w:lsdException w:name="Grid Table 2" w:uiPriority="47"/>
-    <w:lsdException w:name="Grid Table 3" w:uiPriority="48"/>
-    <w:lsdException w:name="Grid Table 4" w:uiPriority="49"/>
-    <w:lsdException w:name="Grid Table 5 Dark" w:uiPriority="50"/>
-    <w:lsdException w:name="Grid Table 6 Colorful" w:uiPriority="51"/>
-    <w:lsdException w:name="Grid Table 7 Colorful" w:uiPriority="52"/>
-    <w:lsdException w:name="Grid Table 1 Light Accent 1" w:uiPriority="46"/>
-    <w:lsdException w:name="Grid Table 2 Accent 1" w:uiPriority="47"/>
-    <w:lsdException w:name="Grid Table 3 Accent 1" w:uiPriority="48"/>
-    <w:lsdException w:name="Grid Table 4 Accent 1" w:uiPriority="49"/>
-    <w:lsdException w:name="Grid Table 5 Dark Accent 1" w:uiPriority="50"/>
-    <w:lsdException w:name="Grid Table 6 Colorful Accent 1" w:uiPriority="51"/>
-    <w:lsdException w:name="Grid Table 7 Colorful Accent 1" w:uiPriority="52"/>
-    <w:lsdException w:name="Grid Table 1 Light Accent 2" w:uiPriority="46"/>
-    <w:lsdException w:name="Grid Table 2 Accent 2" w:uiPriority="47"/>
-    <w:lsdException w:name="Grid Table 3 Accent 2" w:uiPriority="48"/>
-    <w:lsdException w:name="Grid Table 4 Accent 2" w:uiPriority="49"/>
-    <w:lsdException w:name="Grid Table 5 Dark Accent 2" w:uiPriority="50"/>
-    <w:lsdException w:name="Grid Table 6 Colorful Accent 2" w:uiPriority="51"/>
-    <w:lsdException w:name="Grid Table 7 Colorful Accent 2" w:uiPriority="52"/>
-    <w:lsdException w:name="Grid Table 1 Light Accent 3" w:uiPriority="46"/>
-    <w:lsdException w:name="Grid Table 2 Accent 3" w:uiPriority="47"/>
-    <w:lsdException w:name="Grid Table 3 Accent 3" w:uiPriority="48"/>
-    <w:lsdException w:name="Grid Table 4 Accent 3" w:uiPriority="49"/>
-    <w:lsdException w:name="Grid Table 5 Dark Accent 3" w:uiPriority="50"/>
-    <w:lsdException w:name="Grid Table 6 Colorful Accent 3" w:uiPriority="51"/>
-    <w:lsdException w:name="Grid Table 7 Colorful Accent 3" w:uiPriority="52"/>
-    <w:lsdException w:name="Grid Table 1 Light Accent 4" w:uiPriority="46"/>
-    <w:lsdException w:name="Grid Table 2 Accent 4" w:uiPriority="47"/>
-    <w:lsdException w:name="Grid Table 3 Accent 4" w:uiPriority="48"/>
-    <w:lsdException w:name="Grid Table 4 Accent 4" w:uiPriority="49"/>
-    <w:lsdException w:name="Grid Table 5 Dark Accent 4" w:uiPriority="50"/>
-    <w:lsdException w:name="Grid Table 6 Colorful Accent 4" w:uiPriority="51"/>
-    <w:lsdException w:name="Grid Table 7 Colorful Accent 4" w:uiPriority="52"/>
-    <w:lsdException w:name="Grid Table 1 Light Accent 5" w:uiPriority="46"/>
-    <w:lsdException w:name="Grid Table 2 Accent 5" w:uiPriority="47"/>
-    <w:lsdException w:name="Grid Table 3 Accent 5" w:uiPriority="48"/>
-    <w:lsdException w:name="Grid Table 4 Accent 5" w:uiPriority="49"/>
-    <w:lsdException w:name="Grid Table 5 Dark Accent 5" w:uiPriority="50"/>
-    <w:lsdException w:name="Grid Table 6 Colorful Accent 5" w:uiPriority="51"/>
-    <w:lsdException w:name="Grid Table 7 Colorful Accent 5" w:uiPriority="52"/>
-    <w:lsdException w:name="Grid Table 1 Light Accent 6" w:uiPriority="46"/>
-    <w:lsdException w:name="Grid Table 2 Accent 6" w:uiPriority="47"/>
-    <w:lsdException w:name="Grid Table 3 Accent 6" w:uiPriority="48"/>
-    <w:lsdException w:name="Grid Table 4 Accent 6" w:uiPriority="49"/>
-    <w:lsdException w:name="Grid Table 5 Dark Accent 6" w:uiPriority="50"/>
-    <w:lsdException w:name="Grid Table 6 Colorful Accent 6" w:uiPriority="51"/>
-    <w:lsdException w:name="Grid Table 7 Colorful Accent 6" w:uiPriority="52"/>
-    <w:lsdException w:name="List Table 1 Light" w:uiPriority="46"/>
-    <w:lsdException w:name="List Table 2" w:uiPriority="47"/>
-    <w:lsdException w:name="List Table 3" w:uiPriority="48"/>
-    <w:lsdException w:name="List Table 4" w:uiPriority="49"/>
-    <w:lsdException w:name="List Table 5 Dark" w:uiPriority="50"/>
-    <w:lsdException w:name="List Table 6 Colorful" w:uiPriority="51"/>
-    <w:lsdException w:name="List Table 7 Colorful" w:uiPriority="52"/>
-    <w:lsdException w:name="List Table 1 Light Accent 1" w:uiPriority="46"/>
-    <w:lsdException w:name="List Table 2 Accent 1" w:uiPriority="47"/>
-    <w:lsdException w:name="List Table 3 Accent 1" w:uiPriority="48"/>
-    <w:lsdException w:name="List Table 4 Accent 1" w:uiPriority="49"/>
-    <w:lsdException w:name="List Table 5 Dark Accent 1" w:uiPriority="50"/>
-    <w:lsdException w:name="List Table 6 Colorful Accent 1" w:uiPriority="51"/>
-    <w:lsdException w:name="List Table 7 Colorful Accent 1" w:uiPriority="52"/>
-    <w:lsdException w:name="List Table 1 Light Accent 2" w:uiPriority="46"/>
-    <w:lsdException w:name="List Table 2 Accent 2" w:uiPriority="47"/>
-    <w:lsdException w:name="List Table 3 Accent 2" w:uiPriority="48"/>
-    <w:lsdException w:name="List Table 4 Accent 2" w:uiPriority="49"/>
-    <w:lsdException w:name="List Table 5 Dark Accent 2" w:uiPriority="50"/>
-    <w:lsdException w:name="List Table 6 Colorful Accent 2" w:uiPriority="51"/>
-    <w:lsdException w:name="List Table 7 Colorful Accent 2" w:uiPriority="52"/>
-    <w:lsdException w:name="List Table 1 Light Accent 3" w:uiPriority="46"/>
-    <w:lsdException w:name="List Table 2 Accent 3" w:uiPriority="47"/>
-    <w:lsdException w:name="List Table 3 Accent 3" w:uiPriority="48"/>
-    <w:lsdException w:name="List Table 4 Accent 3" w:uiPriority="49"/>
-    <w:lsdException w:name="List Table 5 Dark Accent 3" w:uiPriority="50"/>
-    <w:lsdException w:name="List Table 6 Colorful Accent 3" w:uiPriority="51"/>
-    <w:lsdException w:name="List Table 7 Colorful Accent 3" w:uiPriority="52"/>
-    <w:lsdException w:name="List Table 1 Light Accent 4" w:uiPriority="46"/>
-    <w:lsdException w:name="List Table 2 Accent 4" w:uiPriority="47"/>
-    <w:lsdException w:name="List Table 3 Accent 4" w:uiPriority="48"/>
-    <w:lsdException w:name="List Table 4 Accent 4" w:uiPriority="49"/>
-    <w:lsdException w:name="List Table 5 Dark Accent 4" w:uiPriority="50"/>
-    <w:lsdException w:name="List Table 6 Colorful Accent 4" w:uiPriority="51"/>
-    <w:lsdException w:name="List Table 7 Colorful Accent 4" w:uiPriority="52"/>
-    <w:lsdException w:name="List Table 1 Light Accent 5" w:uiPriority="46"/>
-    <w:lsdException w:name="List Table 2 Accent 5" w:uiPriority="47"/>
-    <w:lsdException w:name="List Table 3 Accent 5" w:uiPriority="48"/>
-    <w:lsdException w:name="List Table 4 Accent 5" w:uiPriority="49"/>
-    <w:lsdException w:name="List Table 5 Dark Accent 5" w:uiPriority="50"/>
-    <w:lsdException w:name="List Table 6 Colorful Accent 5" w:uiPriority="51"/>
-    <w:lsdException w:name="List Table 7 Colorful Accent 5" w:uiPriority="52"/>
-    <w:lsdException w:name="List Table 1 Light Accent 6" w:uiPriority="46"/>
-    <w:lsdException w:name="List Table 2 Accent 6" w:uiPriority="47"/>
-    <w:lsdException w:name="List Table 3 Accent 6" w:uiPriority="48"/>
-    <w:lsdException w:name="List Table 4 Accent 6" w:uiPriority="49"/>
-    <w:lsdException w:name="List Table 5 Dark Accent 6" w:uiPriority="50"/>
-    <w:lsdException w:name="List Table 6 Colorful Accent 6" w:uiPriority="51"/>
-    <w:lsdException w:name="List Table 7 Colorful Accent 6" w:uiPriority="52"/>
-    <w:lsdException w:name="Mention" w:semiHidden="1" w:unhideWhenUsed="1"/>
-    <w:lsdException w:name="Smart Hyperlink" w:semiHidden="1" w:unhideWhenUsed="1"/>
-    <w:lsdException w:name="Hashtag" w:semiHidden="1" w:unhideWhenUsed="1"/>
+  <w:latentStyles w:defLockedState="0" w:defUIPriority="99" w:defSemiHidden="1" w:defUnhideWhenUsed="1" w:defQFormat="0" w:count="267">
+    <w:lsdException w:name="Normal" w:semiHidden="0" w:uiPriority="0" w:unhideWhenUsed="0" w:qFormat="1"/>
+    <w:lsdException w:name="heading 1" w:semiHidden="0" w:uiPriority="9" w:unhideWhenUsed="0" w:qFormat="1"/>
+    <w:lsdException w:name="heading 2" w:uiPriority="9" w:qFormat="1"/>
+    <w:lsdException w:name="heading 3" w:uiPriority="9" w:qFormat="1"/>
+    <w:lsdException w:name="heading 4" w:uiPriority="9" w:qFormat="1"/>
+    <w:lsdException w:name="heading 5" w:uiPriority="9" w:qFormat="1"/>
+    <w:lsdException w:name="heading 6" w:uiPriority="9" w:qFormat="1"/>
+    <w:lsdException w:name="heading 7" w:uiPriority="9" w:qFormat="1"/>
+    <w:lsdException w:name="heading 8" w:uiPriority="9" w:qFormat="1"/>
+    <w:lsdException w:name="heading 9" w:uiPriority="9" w:qFormat="1"/>
+    <w:lsdException w:name="toc 1" w:uiPriority="39"/>
+    <w:lsdException w:name="toc 2" w:uiPriority="39"/>
+    <w:lsdException w:name="toc 3" w:uiPriority="39"/>
+    <w:lsdException w:name="toc 4" w:uiPriority="39"/>
+    <w:lsdException w:name="toc 5" w:uiPriority="39"/>
+    <w:lsdException w:name="toc 6" w:uiPriority="39"/>
+    <w:lsdException w:name="toc 7" w:uiPriority="39"/>
+    <w:lsdException w:name="toc 8" w:uiPriority="39"/>
+    <w:lsdException w:name="toc 9" w:uiPriority="39"/>
+    <w:lsdException w:name="caption" w:uiPriority="35" w:qFormat="1"/>
+    <w:lsdException w:name="Title" w:semiHidden="0" w:uiPriority="10" w:unhideWhenUsed="0" w:qFormat="1"/>
+    <w:lsdException w:name="Default Paragraph Font" w:uiPriority="1"/>
+    <w:lsdException w:name="Body Text" w:uiPriority="0"/>
+    <w:lsdException w:name="Subtitle" w:semiHidden="0" w:uiPriority="11" w:unhideWhenUsed="0" w:qFormat="1"/>
+    <w:lsdException w:name="Strong" w:semiHidden="0" w:uiPriority="22" w:unhideWhenUsed="0" w:qFormat="1"/>
+    <w:lsdException w:name="Emphasis" w:semiHidden="0" w:uiPriority="20" w:unhideWhenUsed="0" w:qFormat="1"/>
+    <w:lsdException w:name="Table Grid" w:semiHidden="0" w:uiPriority="59" w:unhideWhenUsed="0"/>
+    <w:lsdException w:name="Placeholder Text" w:unhideWhenUsed="0"/>
+    <w:lsdException w:name="No Spacing" w:semiHidden="0" w:uiPriority="1" w:unhideWhenUsed="0" w:qFormat="1"/>
+    <w:lsdException w:name="Light Shading" w:semiHidden="0" w:uiPriority="60" w:unhideWhenUsed="0"/>
+    <w:lsdException w:name="Light List" w:semiHidden="0" w:uiPriority="61" w:unhideWhenUsed="0"/>
+    <w:lsdException w:name="Light Grid" w:semiHidden="0" w:uiPriority="62" w:unhideWhenUsed="0"/>
+    <w:lsdException w:name="Medium Shading 1" w:semiHidden="0" w:uiPriority="63" w:unhideWhenUsed="0"/>
+    <w:lsdException w:name="Medium Shading 2" w:semiHidden="0" w:uiPriority="64" w:unhideWhenUsed="0"/>
+    <w:lsdException w:name="Medium List 1" w:semiHidden="0" w:uiPriority="65" w:unhideWhenUsed="0"/>
+    <w:lsdException w:name="Medium List 2" w:semiHidden="0" w:uiPriority="66" w:unhideWhenUsed="0"/>
+    <w:lsdException w:name="Medium Grid 1" w:semiHidden="0" w:uiPriority="67" w:unhideWhenUsed="0"/>
+    <w:lsdException w:name="Medium Grid 2" w:semiHidden="0" w:uiPriority="68" w:unhideWhenUsed="0"/>
+    <w:lsdException w:name="Medium Grid 3" w:semiHidden="0" w:uiPriority="69" w:unhideWhenUsed="0"/>
+    <w:lsdException w:name="Dark List" w:semiHidden="0" w:uiPriority="70" w:unhideWhenUsed="0"/>
+    <w:lsdException w:name="Colorful Shading" w:semiHidden="0" w:uiPriority="71" w:unhideWhenUsed="0"/>
+    <w:lsdException w:name="Colorful List" w:semiHidden="0" w:uiPriority="72" w:unhideWhenUsed="0"/>
+    <w:lsdException w:name="Colorful Grid" w:semiHidden="0" w:uiPriority="73" w:unhideWhenUsed="0"/>
+    <w:lsdException w:name="Light Shading Accent 1" w:semiHidden="0" w:uiPriority="60" w:unhideWhenUsed="0"/>
+    <w:lsdException w:name="Light List Accent 1" w:semiHidden="0" w:uiPriority="61" w:unhideWhenUsed="0"/>
+    <w:lsdException w:name="Light Grid Accent 1" w:semiHidden="0" w:uiPriority="62" w:unhideWhenUsed="0"/>
+    <w:lsdException w:name="Medium Shading 1 Accent 1" w:semiHidden="0" w:uiPriority="63" w:unhideWhenUsed="0"/>
+    <w:lsdException w:name="Medium Shading 2 Accent 1" w:semiHidden="0" w:uiPriority="64" w:unhideWhenUsed="0"/>
+    <w:lsdException w:name="Medium List 1 Accent 1" w:semiHidden="0" w:uiPriority="65" w:unhideWhenUsed="0"/>
+    <w:lsdException w:name="Revision" w:unhideWhenUsed="0"/>
+    <w:lsdException w:name="List Paragraph" w:semiHidden="0" w:uiPriority="34" w:unhideWhenUsed="0" w:qFormat="1"/>
+    <w:lsdException w:name="Quote" w:semiHidden="0" w:uiPriority="29" w:unhideWhenUsed="0" w:qFormat="1"/>
+    <w:lsdException w:name="Intense Quote" w:semiHidden="0" w:uiPriority="30" w:unhideWhenUsed="0" w:qFormat="1"/>
+    <w:lsdException w:name="Medium List 2 Accent 1" w:semiHidden="0" w:uiPriority="66" w:unhideWhenUsed="0"/>
+    <w:lsdException w:name="Medium Grid 1 Accent 1" w:semiHidden="0" w:uiPriority="67" w:unhideWhenUsed="0"/>
+    <w:lsdException w:name="Medium Grid 2 Accent 1" w:semiHidden="0" w:uiPriority="68" w:unhideWhenUsed="0"/>
+    <w:lsdException w:name="Medium Grid 3 Accent 1" w:semiHidden="0" w:uiPriority="69" w:unhideWhenUsed="0"/>
+    <w:lsdException w:name="Dark List Accent 1" w:semiHidden="0" w:uiPriority="70" w:unhideWhenUsed="0"/>
+    <w:lsdException w:name="Colorful Shading Accent 1" w:semiHidden="0" w:uiPriority="71" w:unhideWhenUsed="0"/>
+    <w:lsdException w:name="Colorful List Accent 1" w:semiHidden="0" w:uiPriority="72" w:unhideWhenUsed="0"/>
+    <w:lsdException w:name="Colorful Grid Accent 1" w:semiHidden="0" w:uiPriority="73" w:unhideWhenUsed="0"/>
+    <w:lsdException w:name="Light Shading Accent 2" w:semiHidden="0" w:uiPriority="60" w:unhideWhenUsed="0"/>
+    <w:lsdException w:name="Light List Accent 2" w:semiHidden="0" w:uiPriority="61" w:unhideWhenUsed="0"/>
+    <w:lsdException w:name="Light Grid Accent 2" w:semiHidden="0" w:uiPriority="62" w:unhideWhenUsed="0"/>
+    <w:lsdException w:name="Medium Shading 1 Accent 2" w:semiHidden="0" w:uiPriority="63" w:unhideWhenUsed="0"/>
+    <w:lsdException w:name="Medium Shading 2 Accent 2" w:semiHidden="0" w:uiPriority="64" w:unhideWhenUsed="0"/>
+    <w:lsdException w:name="Medium List 1 Accent 2" w:semiHidden="0" w:uiPriority="65" w:unhideWhenUsed="0"/>
+    <w:lsdException w:name="Medium List 2 Accent 2" w:semiHidden="0" w:uiPriority="66" w:unhideWhenUsed="0"/>
+    <w:lsdException w:name="Medium Grid 1 Accent 2" w:semiHidden="0" w:uiPriority="67" w:unhideWhenUsed="0"/>
+    <w:lsdException w:name="Medium Grid 2 Accent 2" w:semiHidden="0" w:uiPriority="68" w:unhideWhenUsed="0"/>
+    <w:lsdException w:name="Medium Grid 3 Accent 2" w:semiHidden="0" w:uiPriority="69" w:unhideWhenUsed="0"/>
+    <w:lsdException w:name="Dark List Accent 2" w:semiHidden="0" w:uiPriority="70" w:unhideWhenUsed="0"/>
+    <w:lsdException w:name="Colorful Shading Accent 2" w:semiHidden="0" w:uiPriority="71" w:unhideWhenUsed="0"/>
+    <w:lsdException w:name="Colorful List Accent 2" w:semiHidden="0" w:uiPriority="72" w:unhideWhenUsed="0"/>
+    <w:lsdException w:name="Colorful Grid Accent 2" w:semiHidden="0" w:uiPriority="73" w:unhideWhenUsed="0"/>
+    <w:lsdException w:name="Light Shading Accent 3" w:semiHidden="0" w:uiPriority="60" w:unhideWhenUsed="0"/>
+    <w:lsdException w:name="Light List Accent 3" w:semiHidden="0" w:uiPriority="61" w:unhideWhenUsed="0"/>
+    <w:lsdException w:name="Light Grid Accent 3" w:semiHidden="0" w:uiPriority="62" w:unhideWhenUsed="0"/>
+    <w:lsdException w:name="Medium Shading 1 Accent 3" w:semiHidden="0" w:uiPriority="63" w:unhideWhenUsed="0"/>
+    <w:lsdException w:name="Medium Shading 2 Accent 3" w:semiHidden="0" w:uiPriority="64" w:unhideWhenUsed="0"/>
+    <w:lsdException w:name="Medium List 1 Accent 3" w:semiHidden="0" w:uiPriority="65" w:unhideWhenUsed="0"/>
+    <w:lsdException w:name="Medium List 2 Accent 3" w:semiHidden="0" w:uiPriority="66" w:unhideWhenUsed="0"/>
+    <w:lsdException w:name="Medium Grid 1 Accent 3" w:semiHidden="0" w:uiPriority="67" w:unhideWhenUsed="0"/>
+    <w:lsdException w:name="Medium Grid 2 Accent 3" w:semiHidden="0" w:uiPriority="68" w:unhideWhenUsed="0"/>
+    <w:lsdException w:name="Medium Grid 3 Accent 3" w:semiHidden="0" w:uiPriority="69" w:unhideWhenUsed="0"/>
+    <w:lsdException w:name="Dark List Accent 3" w:semiHidden="0" w:uiPriority="70" w:unhideWhenUsed="0"/>
+    <w:lsdException w:name="Colorful Shading Accent 3" w:semiHidden="0" w:uiPriority="71" w:unhideWhenUsed="0"/>
+    <w:lsdException w:name="Colorful List Accent 3" w:semiHidden="0" w:uiPriority="72" w:unhideWhenUsed="0"/>
+    <w:lsdException w:name="Colorful Grid Accent 3" w:semiHidden="0" w:uiPriority="73" w:unhideWhenUsed="0"/>
+    <w:lsdException w:name="Light Shading Accent 4" w:semiHidden="0" w:uiPriority="60" w:unhideWhenUsed="0"/>
+    <w:lsdException w:name="Light List Accent 4" w:semiHidden="0" w:uiPriority="61" w:unhideWhenUsed="0"/>
+    <w:lsdException w:name="Light Grid Accent 4" w:semiHidden="0" w:uiPriority="62" w:unhideWhenUsed="0"/>
+    <w:lsdException w:name="Medium Shading 1 Accent 4" w:semiHidden="0" w:uiPriority="63" w:unhideWhenUsed="0"/>
+    <w:lsdException w:name="Medium Shading 2 Accent 4" w:semiHidden="0" w:uiPriority="64" w:unhideWhenUsed="0"/>
+    <w:lsdException w:name="Medium List 1 Accent 4" w:semiHidden="0" w:uiPriority="65" w:unhideWhenUsed="0"/>
+    <w:lsdException w:name="Medium List 2 Accent 4" w:semiHidden="0" w:uiPriority="66" w:unhideWhenUsed="0"/>
+    <w:lsdException w:name="Medium Grid 1 Accent 4" w:semiHidden="0" w:uiPriority="67" w:unhideWhenUsed="0"/>
+    <w:lsdException w:name="Medium Grid 2 Accent 4" w:semiHidden="0" w:uiPriority="68" w:unhideWhenUsed="0"/>
+    <w:lsdException w:name="Medium Grid 3 Accent 4" w:semiHidden="0" w:uiPriority="69" w:unhideWhenUsed="0"/>
+    <w:lsdException w:name="Dark List Accent 4" w:semiHidden="0" w:uiPriority="70" w:unhideWhenUsed="0"/>
+    <w:lsdException w:name="Colorful Shading Accent 4" w:semiHidden="0" w:uiPriority="71" w:unhideWhenUsed="0"/>
+    <w:lsdException w:name="Colorful List Accent 4" w:semiHidden="0" w:uiPriority="72" w:unhideWhenUsed="0"/>
+    <w:lsdException w:name="Colorful Grid Accent 4" w:semiHidden="0" w:uiPriority="73" w:unhideWhenUsed="0"/>
+    <w:lsdException w:name="Light Shading Accent 5" w:semiHidden="0" w:uiPriority="60" w:unhideWhenUsed="0"/>
+    <w:lsdException w:name="Light List Accent 5" w:semiHidden="0" w:uiPriority="61" w:unhideWhenUsed="0"/>
+    <w:lsdException w:name="Light Grid Accent 5" w:semiHidden="0" w:uiPriority="62" w:unhideWhenUsed="0"/>
+    <w:lsdException w:name="Medium Shading 1 Accent 5" w:semiHidden="0" w:uiPriority="63" w:unhideWhenUsed="0"/>
+    <w:lsdException w:name="Medium Shading 2 Accent 5" w:semiHidden="0" w:uiPriority="64" w:unhideWhenUsed="0"/>
+    <w:lsdException w:name="Medium List 1 Accent 5" w:semiHidden="0" w:uiPriority="65" w:unhideWhenUsed="0"/>
+    <w:lsdException w:name="Medium List 2 Accent 5" w:semiHidden="0" w:uiPriority="66" w:unhideWhenUsed="0"/>
+    <w:lsdException w:name="Medium Grid 1 Accent 5" w:semiHidden="0" w:uiPriority="67" w:unhideWhenUsed="0"/>
+    <w:lsdException w:name="Medium Grid 2 Accent 5" w:semiHidden="0" w:uiPriority="68" w:unhideWhenUsed="0"/>
+    <w:lsdException w:name="Medium Grid 3 Accent 5" w:semiHidden="0" w:uiPriority="69" w:unhideWhenUsed="0"/>
+    <w:lsdException w:name="Dark List Accent 5" w:semiHidden="0" w:uiPriority="70" w:unhideWhenUsed="0"/>
+    <w:lsdException w:name="Colorful Shading Accent 5" w:semiHidden="0" w:uiPriority="71" w:unhideWhenUsed="0"/>
+    <w:lsdException w:name="Colorful List Accent 5" w:semiHidden="0" w:uiPriority="72" w:unhideWhenUsed="0"/>
+    <w:lsdException w:name="Colorful Grid Accent 5" w:semiHidden="0" w:uiPriority="73" w:unhideWhenUsed="0"/>
+    <w:lsdException w:name="Light Shading Accent 6" w:semiHidden="0" w:uiPriority="60" w:unhideWhenUsed="0"/>
+    <w:lsdException w:name="Light List Accent 6" w:semiHidden="0" w:uiPriority="61" w:unhideWhenUsed="0"/>
+    <w:lsdException w:name="Light Grid Accent 6" w:semiHidden="0" w:uiPriority="62" w:unhideWhenUsed="0"/>
+    <w:lsdException w:name="Medium Shading 1 Accent 6" w:semiHidden="0" w:uiPriority="63" w:unhideWhenUsed="0"/>
+    <w:lsdException w:name="Medium Shading 2 Accent 6" w:semiHidden="0" w:uiPriority="64" w:unhideWhenUsed="0"/>
+    <w:lsdException w:name="Medium List 1 Accent 6" w:semiHidden="0" w:uiPriority="65" w:unhideWhenUsed="0"/>
+    <w:lsdException w:name="Medium List 2 Accent 6" w:semiHidden="0" w:uiPriority="66" w:unhideWhenUsed="0"/>
+    <w:lsdException w:name="Medium Grid 1 Accent 6" w:semiHidden="0" w:uiPriority="67" w:unhideWhenUsed="0"/>
+    <w:lsdException w:name="Medium Grid 2 Accent 6" w:semiHidden="0" w:uiPriority="68" w:unhideWhenUsed="0"/>
+    <w:lsdException w:name="Medium Grid 3 Accent 6" w:semiHidden="0" w:uiPriority="69" w:unhideWhenUsed="0"/>
+    <w:lsdException w:name="Dark List Accent 6" w:semiHidden="0" w:uiPriority="70" w:unhideWhenUsed="0"/>
+    <w:lsdException w:name="Colorful Shading Accent 6" w:semiHidden="0" w:uiPriority="71" w:unhideWhenUsed="0"/>
+    <w:lsdException w:name="Colorful List Accent 6" w:semiHidden="0" w:uiPriority="72" w:unhideWhenUsed="0"/>
+    <w:lsdException w:name="Colorful Grid Accent 6" w:semiHidden="0" w:uiPriority="73" w:unhideWhenUsed="0"/>
+    <w:lsdException w:name="Subtle Emphasis" w:semiHidden="0" w:uiPriority="19" w:unhideWhenUsed="0" w:qFormat="1"/>
+    <w:lsdException w:name="Intense Emphasis" w:semiHidden="0" w:uiPriority="21" w:unhideWhenUsed="0" w:qFormat="1"/>
+    <w:lsdException w:name="Subtle Reference" w:semiHidden="0" w:uiPriority="31" w:unhideWhenUsed="0" w:qFormat="1"/>
+    <w:lsdException w:name="Intense Reference" w:semiHidden="0" w:uiPriority="32" w:unhideWhenUsed="0" w:qFormat="1"/>
+    <w:lsdException w:name="Book Title" w:semiHidden="0" w:uiPriority="33" w:unhideWhenUsed="0" w:qFormat="1"/>
+    <w:lsdException w:name="Bibliography" w:uiPriority="37"/>
+    <w:lsdException w:name="TOC Heading" w:uiPriority="39" w:qFormat="1"/>
   </w:latentStyles>
-  <w:style w:type="paragraph" w:default="1" w:styleId="Normal">
+  <w:style w:type="paragraph" w:default="1" w:styleId="a">
     <w:name w:val="Normal"/>
     <w:qFormat/>
     <w:rsid w:val="00475C85"/>
@@ -4121,17 +4535,17 @@
       <w:lang w:val="ru-RU" w:bidi="ar-SA"/>
     </w:rPr>
   </w:style>
-  <w:style w:type="character" w:default="1" w:styleId="DefaultParagraphFont">
+  <w:style w:type="character" w:default="1" w:styleId="a0">
     <w:name w:val="Default Paragraph Font"/>
     <w:uiPriority w:val="1"/>
-    <w:semiHidden/>
     <w:unhideWhenUsed/>
   </w:style>
-  <w:style w:type="table" w:default="1" w:styleId="TableNormal">
+  <w:style w:type="table" w:default="1" w:styleId="a1">
     <w:name w:val="Normal Table"/>
     <w:uiPriority w:val="99"/>
     <w:semiHidden/>
     <w:unhideWhenUsed/>
+    <w:qFormat/>
     <w:tblPr>
       <w:tblInd w:w="0" w:type="dxa"/>
       <w:tblCellMar>
@@ -4142,16 +4556,16 @@
       </w:tblCellMar>
     </w:tblPr>
   </w:style>
-  <w:style w:type="numbering" w:default="1" w:styleId="NoList">
+  <w:style w:type="numbering" w:default="1" w:styleId="a2">
     <w:name w:val="No List"/>
     <w:uiPriority w:val="99"/>
     <w:semiHidden/>
     <w:unhideWhenUsed/>
   </w:style>
-  <w:style w:type="paragraph" w:customStyle="1" w:styleId="Heading11">
-    <w:name w:val="Heading 11"/>
-    <w:basedOn w:val="Normal"/>
-    <w:next w:val="Normal"/>
+  <w:style w:type="paragraph" w:customStyle="1" w:styleId="Heading1">
+    <w:name w:val="Heading 1"/>
+    <w:basedOn w:val="a"/>
+    <w:next w:val="a"/>
     <w:qFormat/>
     <w:rsid w:val="00475C85"/>
     <w:pPr>
@@ -4171,8 +4585,8 @@
       <w:lang w:val="uk-UA"/>
     </w:rPr>
   </w:style>
-  <w:style w:type="paragraph" w:customStyle="1" w:styleId="Heading21">
-    <w:name w:val="Heading 21"/>
+  <w:style w:type="paragraph" w:customStyle="1" w:styleId="Heading2">
+    <w:name w:val="Heading 2"/>
     <w:basedOn w:val="Heading"/>
     <w:next w:val="TextBody"/>
     <w:qFormat/>
@@ -4192,8 +4606,8 @@
       <w:szCs w:val="32"/>
     </w:rPr>
   </w:style>
-  <w:style w:type="paragraph" w:customStyle="1" w:styleId="Heading31">
-    <w:name w:val="Heading 31"/>
+  <w:style w:type="paragraph" w:customStyle="1" w:styleId="Heading3">
+    <w:name w:val="Heading 3"/>
     <w:basedOn w:val="Heading"/>
     <w:next w:val="TextBody"/>
     <w:qFormat/>
@@ -4262,7 +4676,7 @@
   </w:style>
   <w:style w:type="character" w:customStyle="1" w:styleId="InternetLink">
     <w:name w:val="Internet Link"/>
-    <w:basedOn w:val="DefaultParagraphFont"/>
+    <w:basedOn w:val="a0"/>
     <w:rsid w:val="00475C85"/>
     <w:rPr>
       <w:color w:val="333333"/>
@@ -4271,16 +4685,16 @@
   </w:style>
   <w:style w:type="character" w:customStyle="1" w:styleId="StrongEmphasis">
     <w:name w:val="Strong Emphasis"/>
-    <w:basedOn w:val="DefaultParagraphFont"/>
+    <w:basedOn w:val="a0"/>
     <w:rsid w:val="00475C85"/>
     <w:rPr>
       <w:b/>
       <w:bCs/>
     </w:rPr>
   </w:style>
-  <w:style w:type="character" w:styleId="Emphasis">
+  <w:style w:type="character" w:styleId="a3">
     <w:name w:val="Emphasis"/>
-    <w:basedOn w:val="DefaultParagraphFont"/>
+    <w:basedOn w:val="a0"/>
     <w:qFormat/>
     <w:rsid w:val="00475C85"/>
     <w:rPr>
@@ -4314,7 +4728,7 @@
   </w:style>
   <w:style w:type="paragraph" w:customStyle="1" w:styleId="Heading">
     <w:name w:val="Heading"/>
-    <w:basedOn w:val="Normal"/>
+    <w:basedOn w:val="a"/>
     <w:next w:val="TextBody"/>
     <w:qFormat/>
     <w:rsid w:val="00475C85"/>
@@ -4330,7 +4744,7 @@
   </w:style>
   <w:style w:type="paragraph" w:customStyle="1" w:styleId="TextBody">
     <w:name w:val="Text Body"/>
-    <w:basedOn w:val="Normal"/>
+    <w:basedOn w:val="a"/>
     <w:rsid w:val="00475C85"/>
     <w:pPr>
       <w:spacing w:before="113"/>
@@ -4343,7 +4757,7 @@
       <w:lang w:val="uk-UA"/>
     </w:rPr>
   </w:style>
-  <w:style w:type="paragraph" w:styleId="List">
+  <w:style w:type="paragraph" w:styleId="a4">
     <w:name w:val="List"/>
     <w:basedOn w:val="TextBody"/>
     <w:rsid w:val="00475C85"/>
@@ -4351,9 +4765,9 @@
       <w:rFonts w:cs="FreeSans"/>
     </w:rPr>
   </w:style>
-  <w:style w:type="paragraph" w:customStyle="1" w:styleId="Caption1">
-    <w:name w:val="Caption1"/>
-    <w:basedOn w:val="Normal"/>
+  <w:style w:type="paragraph" w:customStyle="1" w:styleId="Caption">
+    <w:name w:val="Caption"/>
+    <w:basedOn w:val="a"/>
     <w:qFormat/>
     <w:rsid w:val="00475C85"/>
     <w:pPr>
@@ -4370,7 +4784,7 @@
   </w:style>
   <w:style w:type="paragraph" w:customStyle="1" w:styleId="Index">
     <w:name w:val="Index"/>
-    <w:basedOn w:val="Normal"/>
+    <w:basedOn w:val="a"/>
     <w:qFormat/>
     <w:rsid w:val="00475C85"/>
     <w:pPr>
@@ -4380,9 +4794,9 @@
       <w:rFonts w:cs="FreeSans"/>
     </w:rPr>
   </w:style>
-  <w:style w:type="paragraph" w:customStyle="1" w:styleId="a">
+  <w:style w:type="paragraph" w:customStyle="1" w:styleId="a5">
     <w:name w:val="Тіло тексту"/>
-    <w:basedOn w:val="Normal"/>
+    <w:basedOn w:val="a"/>
     <w:qFormat/>
     <w:rsid w:val="00475C85"/>
     <w:pPr>
@@ -4392,7 +4806,7 @@
   </w:style>
   <w:style w:type="paragraph" w:customStyle="1" w:styleId="TextBodyIndent">
     <w:name w:val="Text Body Indent"/>
-    <w:basedOn w:val="Normal"/>
+    <w:basedOn w:val="a"/>
     <w:rsid w:val="00475C85"/>
     <w:pPr>
       <w:spacing w:after="120"/>
@@ -4400,20 +4814,20 @@
   </w:style>
   <w:style w:type="paragraph" w:customStyle="1" w:styleId="10">
     <w:name w:val="1"/>
-    <w:basedOn w:val="Normal"/>
+    <w:basedOn w:val="a"/>
     <w:qFormat/>
     <w:rsid w:val="00475C85"/>
   </w:style>
   <w:style w:type="paragraph" w:customStyle="1" w:styleId="Quotations">
     <w:name w:val="Quotations"/>
-    <w:basedOn w:val="Normal"/>
+    <w:basedOn w:val="a"/>
     <w:qFormat/>
     <w:rsid w:val="00475C85"/>
     <w:pPr>
       <w:spacing w:after="283"/>
     </w:pPr>
   </w:style>
-  <w:style w:type="paragraph" w:styleId="Title">
+  <w:style w:type="paragraph" w:styleId="a6">
     <w:name w:val="Title"/>
     <w:basedOn w:val="Heading"/>
     <w:next w:val="TextBody"/>
@@ -4429,7 +4843,7 @@
       <w:szCs w:val="56"/>
     </w:rPr>
   </w:style>
-  <w:style w:type="paragraph" w:styleId="Subtitle">
+  <w:style w:type="paragraph" w:styleId="a7">
     <w:name w:val="Subtitle"/>
     <w:basedOn w:val="Heading"/>
     <w:next w:val="TextBody"/>
@@ -4444,9 +4858,9 @@
       <w:szCs w:val="36"/>
     </w:rPr>
   </w:style>
-  <w:style w:type="paragraph" w:customStyle="1" w:styleId="a0">
+  <w:style w:type="paragraph" w:customStyle="1" w:styleId="a8">
     <w:name w:val="Ім'я здобувача"/>
-    <w:basedOn w:val="Normal"/>
+    <w:basedOn w:val="a"/>
     <w:qFormat/>
     <w:rsid w:val="00475C85"/>
     <w:pPr>
@@ -4478,13 +4892,13 @@
   </w:style>
   <w:style w:type="character" w:customStyle="1" w:styleId="apple-converted-space">
     <w:name w:val="apple-converted-space"/>
-    <w:basedOn w:val="DefaultParagraphFont"/>
+    <w:basedOn w:val="a0"/>
     <w:rsid w:val="005E0C51"/>
   </w:style>
-  <w:style w:type="paragraph" w:styleId="BodyText">
+  <w:style w:type="paragraph" w:styleId="a9">
     <w:name w:val="Body Text"/>
-    <w:basedOn w:val="Normal"/>
-    <w:link w:val="BodyTextChar"/>
+    <w:basedOn w:val="a"/>
+    <w:link w:val="aa"/>
     <w:rsid w:val="008A006A"/>
     <w:pPr>
       <w:suppressAutoHyphens w:val="0"/>
@@ -4496,10 +4910,10 @@
       <w:lang w:val="uk-UA" w:eastAsia="ru-RU"/>
     </w:rPr>
   </w:style>
-  <w:style w:type="character" w:customStyle="1" w:styleId="BodyTextChar">
-    <w:name w:val="Body Text Char"/>
-    <w:basedOn w:val="DefaultParagraphFont"/>
-    <w:link w:val="BodyText"/>
+  <w:style w:type="character" w:customStyle="1" w:styleId="aa">
+    <w:name w:val="Основной текст Знак"/>
+    <w:basedOn w:val="a0"/>
+    <w:link w:val="a9"/>
     <w:rsid w:val="008A006A"/>
     <w:rPr>
       <w:rFonts w:ascii="Times New Roman" w:eastAsia="Times New Roman" w:hAnsi="Times New Roman" w:cs="Times New Roman"/>

</xml_diff>